<commit_message>
HW7 - almost final
</commit_message>
<xml_diff>
--- a/HW7/HW7_G1_Halvorsen.docx
+++ b/HW7/HW7_G1_Halvorsen.docx
@@ -105,6 +105,14 @@
     </w:p>
     <w:p>
       <w:pPr>
+        <w:pStyle w:val="FirstParagraph"/>
+      </w:pPr>
+      <w:r>
+        <w:t xml:space="preserve">If you have heteroskedasticity, you violate assumption MLR5 and cannot rely on the t stat</w:t>
+      </w:r>
+    </w:p>
+    <w:p>
+      <w:pPr>
         <w:pStyle w:val="Heading3"/>
       </w:pPr>
       <w:bookmarkStart w:id="23" w:name="ii"/>
@@ -115,6 +123,14 @@
     </w:p>
     <w:p>
       <w:pPr>
+        <w:pStyle w:val="FirstParagraph"/>
+      </w:pPr>
+      <w:r>
+        <w:t xml:space="preserve">If you have a sample correlation coefficient of .95 between two independent variables in the model, you are not in violation of the assumptions and you can use the t stat.</w:t>
+      </w:r>
+    </w:p>
+    <w:p>
+      <w:pPr>
         <w:pStyle w:val="Heading3"/>
       </w:pPr>
       <w:bookmarkStart w:id="24" w:name="iii"/>
@@ -122,6 +138,19 @@
         <w:t xml:space="preserve">(iii)</w:t>
       </w:r>
       <w:bookmarkEnd w:id="24"/>
+    </w:p>
+    <w:p>
+      <w:pPr>
+        <w:pStyle w:val="FirstParagraph"/>
+      </w:pPr>
+      <w:r>
+        <w:t xml:space="preserve">If you omit an important explanatory variable, you introduce bias into your model, which would violate MLR.4, and you would not be able to rely on the t test for your model.</w:t>
+      </w:r>
+    </w:p>
+    <w:p>
+      <w:r>
+        <w:br w:type="page"/>
+      </w:r>
     </w:p>
     <w:p>
       <w:pPr>
@@ -335,90 +364,7 @@
         <w:pStyle w:val="FirstParagraph"/>
       </w:pPr>
       <w:r>
-        <w:t xml:space="preserve">With a degree of freedom of 60 (64-4), at the 1% level, we</w:t>
-      </w:r>
-    </w:p>
-    <w:p>
-      <w:pPr>
-        <w:pStyle w:val="Heading2"/>
-      </w:pPr>
-      <w:bookmarkStart w:id="30" w:name="question-3"/>
-      <w:r>
-        <w:t xml:space="preserve">Question 3</w:t>
-      </w:r>
-      <w:bookmarkEnd w:id="30"/>
-    </w:p>
-    <w:p>
-      <w:pPr>
-        <w:pStyle w:val="Heading3"/>
-      </w:pPr>
-      <w:bookmarkStart w:id="31" w:name="i-2"/>
-      <w:r>
-        <w:t xml:space="preserve">(i)</w:t>
-      </w:r>
-      <w:bookmarkEnd w:id="31"/>
-    </w:p>
-    <w:p>
-      <w:pPr>
-        <w:pStyle w:val="Heading3"/>
-      </w:pPr>
-      <w:bookmarkStart w:id="32" w:name="ii-2"/>
-      <w:r>
-        <w:t xml:space="preserve">(ii)</w:t>
-      </w:r>
-      <w:bookmarkEnd w:id="32"/>
-    </w:p>
-    <w:p>
-      <w:pPr>
-        <w:pStyle w:val="Heading3"/>
-      </w:pPr>
-      <w:bookmarkStart w:id="33" w:name="iii-2"/>
-      <w:r>
-        <w:t xml:space="preserve">(iii)</w:t>
-      </w:r>
-      <w:bookmarkEnd w:id="33"/>
-    </w:p>
-    <w:p>
-      <w:pPr>
-        <w:pStyle w:val="Heading3"/>
-      </w:pPr>
-      <w:bookmarkStart w:id="34" w:name="iv-1"/>
-      <w:r>
-        <w:t xml:space="preserve">(iv)</w:t>
-      </w:r>
-      <w:bookmarkEnd w:id="34"/>
-    </w:p>
-    <w:p>
-      <w:r>
-        <w:br w:type="page"/>
-      </w:r>
-    </w:p>
-    <w:p>
-      <w:pPr>
-        <w:pStyle w:val="Heading2"/>
-      </w:pPr>
-      <w:bookmarkStart w:id="35" w:name="question-4"/>
-      <w:r>
-        <w:t xml:space="preserve">Question 4</w:t>
-      </w:r>
-      <w:bookmarkEnd w:id="35"/>
-    </w:p>
-    <w:p>
-      <w:pPr>
-        <w:pStyle w:val="Heading3"/>
-      </w:pPr>
-      <w:bookmarkStart w:id="36" w:name="i-3"/>
-      <w:r>
-        <w:t xml:space="preserve">(i)</w:t>
-      </w:r>
-      <w:bookmarkEnd w:id="36"/>
-    </w:p>
-    <w:p>
-      <w:pPr>
-        <w:pStyle w:val="FirstParagraph"/>
-      </w:pPr>
-      <w:r>
-        <w:t xml:space="preserve">We can apply the property of variance:</w:t>
+        <w:t xml:space="preserve">With a degree of freedom of 60 (64-4), at the 1% level, we need to calculate the t value as</w:t>
       </w:r>
     </w:p>
     <w:p>
@@ -430,6 +376,1031 @@
           <m:jc m:val="center"/>
         </m:oMathParaPr>
         <m:oMath>
+          <m:r>
+            <m:t>t</m:t>
+          </m:r>
+          <m:r>
+            <m:t>=</m:t>
+          </m:r>
+          <m:f>
+            <m:fPr>
+              <m:type m:val="bar"/>
+            </m:fPr>
+            <m:num>
+              <m:acc>
+                <m:accPr>
+                  <m:chr m:val="̂"/>
+                </m:accPr>
+                <m:e>
+                  <m:sSub>
+                    <m:e>
+                      <m:r>
+                        <m:t>β</m:t>
+                      </m:r>
+                    </m:e>
+                    <m:sub>
+                      <m:r>
+                        <m:t>3</m:t>
+                      </m:r>
+                    </m:sub>
+                  </m:sSub>
+                </m:e>
+              </m:acc>
+              <m:r>
+                <m:t>−</m:t>
+              </m:r>
+              <m:sSub>
+                <m:e>
+                  <m:r>
+                    <m:t>β</m:t>
+                  </m:r>
+                </m:e>
+                <m:sub>
+                  <m:sSub>
+                    <m:e>
+                      <m:r>
+                        <m:t>3</m:t>
+                      </m:r>
+                    </m:e>
+                    <m:sub>
+                      <m:sSub>
+                        <m:e>
+                          <m:r>
+                            <m:t>H</m:t>
+                          </m:r>
+                        </m:e>
+                        <m:sub>
+                          <m:r>
+                            <m:t>0</m:t>
+                          </m:r>
+                        </m:sub>
+                      </m:sSub>
+                    </m:sub>
+                  </m:sSub>
+                </m:sub>
+              </m:sSub>
+            </m:num>
+            <m:den>
+              <m:r>
+                <m:t>s</m:t>
+              </m:r>
+              <m:r>
+                <m:t>e</m:t>
+              </m:r>
+              <m:r>
+                <m:t>(</m:t>
+              </m:r>
+              <m:acc>
+                <m:accPr>
+                  <m:chr m:val="̂"/>
+                </m:accPr>
+                <m:e>
+                  <m:sSub>
+                    <m:e>
+                      <m:r>
+                        <m:t>β</m:t>
+                      </m:r>
+                    </m:e>
+                    <m:sub>
+                      <m:r>
+                        <m:t>3</m:t>
+                      </m:r>
+                    </m:sub>
+                  </m:sSub>
+                </m:e>
+              </m:acc>
+              <m:r>
+                <m:t>)</m:t>
+              </m:r>
+            </m:den>
+          </m:f>
+        </m:oMath>
+      </m:oMathPara>
+    </w:p>
+    <w:p>
+      <w:pPr>
+        <w:pStyle w:val="FirstParagraph"/>
+      </w:pPr>
+      <w:r>
+        <w:t xml:space="preserve">This would give an estimated t stat of</w:t>
+      </w:r>
+      <w:r>
+        <w:t xml:space="preserve"> </w:t>
+      </w:r>
+      <m:oMath>
+        <m:f>
+          <m:fPr>
+            <m:type m:val="bar"/>
+          </m:fPr>
+          <m:num>
+            <m:r>
+              <m:t>0.0056</m:t>
+            </m:r>
+            <m:r>
+              <m:t>−</m:t>
+            </m:r>
+            <m:r>
+              <m:t>0</m:t>
+            </m:r>
+          </m:num>
+          <m:den>
+            <m:r>
+              <m:t>0.0017</m:t>
+            </m:r>
+          </m:den>
+        </m:f>
+        <m:r>
+          <m:t>≈</m:t>
+        </m:r>
+        <m:r>
+          <m:t>3.294</m:t>
+        </m:r>
+      </m:oMath>
+    </w:p>
+    <w:p>
+      <w:pPr>
+        <w:pStyle w:val="SourceCode"/>
+      </w:pPr>
+      <w:r>
+        <w:rPr>
+          <w:rStyle w:val="KeywordTok"/>
+        </w:rPr>
+        <w:t xml:space="preserve">qt</w:t>
+      </w:r>
+      <w:r>
+        <w:rPr>
+          <w:rStyle w:val="NormalTok"/>
+        </w:rPr>
+        <w:t xml:space="preserve">(</w:t>
+      </w:r>
+      <w:r>
+        <w:rPr>
+          <w:rStyle w:val="FloatTok"/>
+        </w:rPr>
+        <w:t xml:space="preserve">0.995</w:t>
+      </w:r>
+      <w:r>
+        <w:rPr>
+          <w:rStyle w:val="NormalTok"/>
+        </w:rPr>
+        <w:t xml:space="preserve">, </w:t>
+      </w:r>
+      <w:r>
+        <w:rPr>
+          <w:rStyle w:val="DecValTok"/>
+        </w:rPr>
+        <w:t xml:space="preserve">60</w:t>
+      </w:r>
+      <w:r>
+        <w:rPr>
+          <w:rStyle w:val="NormalTok"/>
+        </w:rPr>
+        <w:t xml:space="preserve">)</w:t>
+      </w:r>
+    </w:p>
+    <w:p>
+      <w:pPr>
+        <w:pStyle w:val="SourceCode"/>
+      </w:pPr>
+      <w:r>
+        <w:rPr>
+          <w:rStyle w:val="VerbatimChar"/>
+        </w:rPr>
+        <w:t xml:space="preserve">## [1] 2.660283</w:t>
+      </w:r>
+    </w:p>
+    <w:p>
+      <w:pPr>
+        <w:pStyle w:val="FirstParagraph"/>
+      </w:pPr>
+      <w:r>
+        <w:t xml:space="preserve">We would reject the null hypothesis at the 1% significance level.</w:t>
+      </w:r>
+    </w:p>
+    <w:p>
+      <w:r>
+        <w:br w:type="page"/>
+      </w:r>
+    </w:p>
+    <w:p>
+      <w:pPr>
+        <w:pStyle w:val="Heading2"/>
+      </w:pPr>
+      <w:bookmarkStart w:id="30" w:name="question-3"/>
+      <w:r>
+        <w:t xml:space="preserve">Question 3</w:t>
+      </w:r>
+      <w:bookmarkEnd w:id="30"/>
+    </w:p>
+    <w:p>
+      <w:pPr>
+        <w:pStyle w:val="Heading3"/>
+      </w:pPr>
+      <w:bookmarkStart w:id="31" w:name="i-2"/>
+      <w:r>
+        <w:t xml:space="preserve">(i)</w:t>
+      </w:r>
+      <w:bookmarkEnd w:id="31"/>
+    </w:p>
+    <w:p>
+      <w:pPr>
+        <w:pStyle w:val="FirstParagraph"/>
+      </w:pPr>
+      <w:r>
+        <w:t xml:space="preserve">We fail to reject the null hypothesis where</w:t>
+      </w:r>
+      <w:r>
+        <w:t xml:space="preserve"> </w:t>
+      </w:r>
+      <m:oMath>
+        <m:sSub>
+          <m:e>
+            <m:r>
+              <m:t>β</m:t>
+            </m:r>
+          </m:e>
+          <m:sub>
+            <m:r>
+              <m:t>0</m:t>
+            </m:r>
+          </m:sub>
+        </m:sSub>
+        <m:r>
+          <m:t>=</m:t>
+        </m:r>
+        <m:r>
+          <m:t>0</m:t>
+        </m:r>
+      </m:oMath>
+      <w:r>
+        <w:t xml:space="preserve"> </w:t>
+      </w:r>
+      <w:r>
+        <w:t xml:space="preserve">and we also fail to reject the null hypothesis where</w:t>
+      </w:r>
+      <w:r>
+        <w:t xml:space="preserve"> </w:t>
+      </w:r>
+      <m:oMath>
+        <m:sSub>
+          <m:e>
+            <m:r>
+              <m:t>β</m:t>
+            </m:r>
+          </m:e>
+          <m:sub>
+            <m:r>
+              <m:t>1</m:t>
+            </m:r>
+          </m:sub>
+        </m:sSub>
+        <m:r>
+          <m:t>=</m:t>
+        </m:r>
+        <m:r>
+          <m:t>1</m:t>
+        </m:r>
+      </m:oMath>
+      <w:r>
+        <w:t xml:space="preserve">. We calculate this be evaluating the t stat for each parameter:</w:t>
+      </w:r>
+    </w:p>
+    <w:p>
+      <w:pPr>
+        <w:pStyle w:val="BodyText"/>
+      </w:pPr>
+      <m:oMathPara>
+        <m:oMathParaPr>
+          <m:jc m:val="center"/>
+        </m:oMathParaPr>
+        <m:oMath>
+          <m:sSub>
+            <m:e>
+              <m:r>
+                <m:t>β</m:t>
+              </m:r>
+            </m:e>
+            <m:sub>
+              <m:r>
+                <m:t>0</m:t>
+              </m:r>
+            </m:sub>
+          </m:sSub>
+          <m:r>
+            <m:t>[</m:t>
+          </m:r>
+          <m:r>
+            <m:t> </m:t>
+          </m:r>
+          <m:r>
+            <m:t>t</m:t>
+          </m:r>
+          <m:r>
+            <m:t>s</m:t>
+          </m:r>
+          <m:r>
+            <m:t>t</m:t>
+          </m:r>
+          <m:r>
+            <m:t>a</m:t>
+          </m:r>
+          <m:r>
+            <m:t>t</m:t>
+          </m:r>
+          <m:r>
+            <m:t>]</m:t>
+          </m:r>
+          <m:r>
+            <m:t> </m:t>
+          </m:r>
+          <m:r>
+            <m:t>=</m:t>
+          </m:r>
+          <m:d>
+            <m:dPr>
+              <m:begChr m:val="|"/>
+              <m:endChr m:val="|"/>
+              <m:grow/>
+            </m:dPr>
+            <m:e>
+              <m:f>
+                <m:fPr>
+                  <m:type m:val="bar"/>
+                </m:fPr>
+                <m:num>
+                  <m:r>
+                    <m:t>−</m:t>
+                  </m:r>
+                  <m:r>
+                    <m:t>14.47</m:t>
+                  </m:r>
+                </m:num>
+                <m:den>
+                  <m:r>
+                    <m:t>16.27</m:t>
+                  </m:r>
+                </m:den>
+              </m:f>
+            </m:e>
+          </m:d>
+          <m:r>
+            <m:t>≈</m:t>
+          </m:r>
+          <m:r>
+            <m:t>0.889</m:t>
+          </m:r>
+        </m:oMath>
+      </m:oMathPara>
+    </w:p>
+    <w:p>
+      <w:pPr>
+        <w:pStyle w:val="FirstParagraph"/>
+      </w:pPr>
+      <w:r>
+        <w:t xml:space="preserve">and</w:t>
+      </w:r>
+    </w:p>
+    <w:p>
+      <w:pPr>
+        <w:pStyle w:val="BodyText"/>
+      </w:pPr>
+      <m:oMathPara>
+        <m:oMathParaPr>
+          <m:jc m:val="center"/>
+        </m:oMathParaPr>
+        <m:oMath>
+          <m:sSub>
+            <m:e>
+              <m:r>
+                <m:t>β</m:t>
+              </m:r>
+            </m:e>
+            <m:sub>
+              <m:r>
+                <m:t>1</m:t>
+              </m:r>
+            </m:sub>
+          </m:sSub>
+          <m:r>
+            <m:t>[</m:t>
+          </m:r>
+          <m:r>
+            <m:t> </m:t>
+          </m:r>
+          <m:r>
+            <m:t>t</m:t>
+          </m:r>
+          <m:r>
+            <m:t>s</m:t>
+          </m:r>
+          <m:r>
+            <m:t>t</m:t>
+          </m:r>
+          <m:r>
+            <m:t>a</m:t>
+          </m:r>
+          <m:r>
+            <m:t>t</m:t>
+          </m:r>
+          <m:r>
+            <m:t>]</m:t>
+          </m:r>
+          <m:r>
+            <m:t> </m:t>
+          </m:r>
+          <m:r>
+            <m:t>=</m:t>
+          </m:r>
+          <m:d>
+            <m:dPr>
+              <m:begChr m:val="|"/>
+              <m:endChr m:val="|"/>
+              <m:grow/>
+            </m:dPr>
+            <m:e>
+              <m:f>
+                <m:fPr>
+                  <m:type m:val="bar"/>
+                </m:fPr>
+                <m:num>
+                  <m:r>
+                    <m:t>0.976</m:t>
+                  </m:r>
+                  <m:r>
+                    <m:t>−</m:t>
+                  </m:r>
+                  <m:r>
+                    <m:t>1</m:t>
+                  </m:r>
+                </m:num>
+                <m:den>
+                  <m:r>
+                    <m:t>.049</m:t>
+                  </m:r>
+                </m:den>
+              </m:f>
+            </m:e>
+          </m:d>
+          <m:r>
+            <m:t>≈</m:t>
+          </m:r>
+          <m:r>
+            <m:t>0.4898</m:t>
+          </m:r>
+        </m:oMath>
+      </m:oMathPara>
+    </w:p>
+    <w:p>
+      <w:pPr>
+        <w:pStyle w:val="Heading3"/>
+      </w:pPr>
+      <w:bookmarkStart w:id="32" w:name="ii-2"/>
+      <w:r>
+        <w:t xml:space="preserve">(ii)</w:t>
+      </w:r>
+      <w:bookmarkEnd w:id="32"/>
+    </w:p>
+    <w:p>
+      <w:pPr>
+        <w:pStyle w:val="FirstParagraph"/>
+      </w:pPr>
+      <w:r>
+        <w:t xml:space="preserve">We need to calculate the F statistic where:</w:t>
+      </w:r>
+    </w:p>
+    <w:p>
+      <w:pPr>
+        <w:pStyle w:val="BodyText"/>
+      </w:pPr>
+      <m:oMathPara>
+        <m:oMathParaPr>
+          <m:jc m:val="center"/>
+        </m:oMathParaPr>
+        <m:oMath>
+          <m:r>
+            <m:t>F</m:t>
+          </m:r>
+          <m:r>
+            <m:t>=</m:t>
+          </m:r>
+          <m:f>
+            <m:fPr>
+              <m:type m:val="bar"/>
+            </m:fPr>
+            <m:num>
+              <m:f>
+                <m:fPr>
+                  <m:type m:val="bar"/>
+                </m:fPr>
+                <m:num>
+                  <m:r>
+                    <m:t>(</m:t>
+                  </m:r>
+                  <m:r>
+                    <m:t>S</m:t>
+                  </m:r>
+                  <m:r>
+                    <m:t>S</m:t>
+                  </m:r>
+                  <m:sSub>
+                    <m:e>
+                      <m:r>
+                        <m:t>R</m:t>
+                      </m:r>
+                    </m:e>
+                    <m:sub>
+                      <m:r>
+                        <m:t>R</m:t>
+                      </m:r>
+                    </m:sub>
+                  </m:sSub>
+                  <m:r>
+                    <m:t>−</m:t>
+                  </m:r>
+                  <m:r>
+                    <m:t>S</m:t>
+                  </m:r>
+                  <m:r>
+                    <m:t>S</m:t>
+                  </m:r>
+                  <m:sSub>
+                    <m:e>
+                      <m:r>
+                        <m:t>R</m:t>
+                      </m:r>
+                    </m:e>
+                    <m:sub>
+                      <m:r>
+                        <m:t>U</m:t>
+                      </m:r>
+                      <m:r>
+                        <m:t>R</m:t>
+                      </m:r>
+                    </m:sub>
+                  </m:sSub>
+                  <m:r>
+                    <m:t>)</m:t>
+                  </m:r>
+                </m:num>
+                <m:den>
+                  <m:r>
+                    <m:t>q</m:t>
+                  </m:r>
+                </m:den>
+              </m:f>
+            </m:num>
+            <m:den>
+              <m:f>
+                <m:fPr>
+                  <m:type m:val="bar"/>
+                </m:fPr>
+                <m:num>
+                  <m:r>
+                    <m:t>S</m:t>
+                  </m:r>
+                  <m:r>
+                    <m:t>S</m:t>
+                  </m:r>
+                  <m:sSub>
+                    <m:e>
+                      <m:r>
+                        <m:t>R</m:t>
+                      </m:r>
+                    </m:e>
+                    <m:sub>
+                      <m:r>
+                        <m:t>U</m:t>
+                      </m:r>
+                      <m:r>
+                        <m:t>R</m:t>
+                      </m:r>
+                    </m:sub>
+                  </m:sSub>
+                </m:num>
+                <m:den>
+                  <m:r>
+                    <m:t>n</m:t>
+                  </m:r>
+                  <m:r>
+                    <m:t>−</m:t>
+                  </m:r>
+                  <m:r>
+                    <m:t>k</m:t>
+                  </m:r>
+                  <m:r>
+                    <m:t>−</m:t>
+                  </m:r>
+                  <m:r>
+                    <m:t>1</m:t>
+                  </m:r>
+                </m:den>
+              </m:f>
+            </m:den>
+          </m:f>
+          <m:r>
+            <m:t>=</m:t>
+          </m:r>
+          <m:f>
+            <m:fPr>
+              <m:type m:val="bar"/>
+            </m:fPr>
+            <m:num>
+              <m:f>
+                <m:fPr>
+                  <m:type m:val="bar"/>
+                </m:fPr>
+                <m:num>
+                  <m:r>
+                    <m:t>209448.99</m:t>
+                  </m:r>
+                  <m:r>
+                    <m:t>−</m:t>
+                  </m:r>
+                  <m:r>
+                    <m:t>165644.51</m:t>
+                  </m:r>
+                </m:num>
+                <m:den>
+                  <m:r>
+                    <m:t>2</m:t>
+                  </m:r>
+                </m:den>
+              </m:f>
+            </m:num>
+            <m:den>
+              <m:f>
+                <m:fPr>
+                  <m:type m:val="bar"/>
+                </m:fPr>
+                <m:num>
+                  <m:r>
+                    <m:t>165644.51</m:t>
+                  </m:r>
+                </m:num>
+                <m:den>
+                  <m:r>
+                    <m:t>86</m:t>
+                  </m:r>
+                </m:den>
+              </m:f>
+            </m:den>
+          </m:f>
+          <m:r>
+            <m:t>=</m:t>
+          </m:r>
+          <m:r>
+            <m:t>11.3713</m:t>
+          </m:r>
+        </m:oMath>
+      </m:oMathPara>
+    </w:p>
+    <w:p>
+      <w:pPr>
+        <w:pStyle w:val="FirstParagraph"/>
+      </w:pPr>
+      <w:r>
+        <w:t xml:space="preserve">So we are going to reject the null that they are jointly significant.</w:t>
+      </w:r>
+    </w:p>
+    <w:p>
+      <w:pPr>
+        <w:pStyle w:val="Heading3"/>
+      </w:pPr>
+      <w:bookmarkStart w:id="33" w:name="iii-2"/>
+      <w:r>
+        <w:t xml:space="preserve">(iii)</w:t>
+      </w:r>
+      <w:bookmarkEnd w:id="33"/>
+    </w:p>
+    <w:p>
+      <w:pPr>
+        <w:pStyle w:val="FirstParagraph"/>
+      </w:pPr>
+      <w:r>
+        <w:t xml:space="preserve">To test the joint hypothesis that</w:t>
+      </w:r>
+      <w:r>
+        <w:t xml:space="preserve"> </w:t>
+      </w:r>
+      <w:r>
+        <w:t xml:space="preserve">$H_0:\beta_2=0, \beta_3=0, and \space \beta_4=0$</w:t>
+      </w:r>
+      <w:r>
+        <w:t xml:space="preserve"> </w:t>
+      </w:r>
+      <w:r>
+        <w:t xml:space="preserve">we need to test</w:t>
+      </w:r>
+    </w:p>
+    <w:p>
+      <w:pPr>
+        <w:pStyle w:val="BodyText"/>
+      </w:pPr>
+      <m:oMathPara>
+        <m:oMathParaPr>
+          <m:jc m:val="center"/>
+        </m:oMathParaPr>
+        <m:oMath>
+          <m:r>
+            <m:t>F</m:t>
+          </m:r>
+          <m:r>
+            <m:t>=</m:t>
+          </m:r>
+          <m:f>
+            <m:fPr>
+              <m:type m:val="bar"/>
+            </m:fPr>
+            <m:num>
+              <m:f>
+                <m:fPr>
+                  <m:type m:val="bar"/>
+                </m:fPr>
+                <m:num>
+                  <m:r>
+                    <m:t>(</m:t>
+                  </m:r>
+                  <m:sSubSup>
+                    <m:e>
+                      <m:r>
+                        <m:t>R</m:t>
+                      </m:r>
+                    </m:e>
+                    <m:sub>
+                      <m:r>
+                        <m:t>U</m:t>
+                      </m:r>
+                      <m:r>
+                        <m:t>R</m:t>
+                      </m:r>
+                    </m:sub>
+                    <m:sup>
+                      <m:r>
+                        <m:t>2</m:t>
+                      </m:r>
+                    </m:sup>
+                  </m:sSubSup>
+                  <m:r>
+                    <m:t>−</m:t>
+                  </m:r>
+                  <m:sSubSup>
+                    <m:e>
+                      <m:r>
+                        <m:t>R</m:t>
+                      </m:r>
+                    </m:e>
+                    <m:sub>
+                      <m:r>
+                        <m:t>R</m:t>
+                      </m:r>
+                    </m:sub>
+                    <m:sup>
+                      <m:r>
+                        <m:t>2</m:t>
+                      </m:r>
+                    </m:sup>
+                  </m:sSubSup>
+                  <m:r>
+                    <m:t>)</m:t>
+                  </m:r>
+                </m:num>
+                <m:den>
+                  <m:r>
+                    <m:t>q</m:t>
+                  </m:r>
+                </m:den>
+              </m:f>
+            </m:num>
+            <m:den>
+              <m:f>
+                <m:fPr>
+                  <m:type m:val="bar"/>
+                </m:fPr>
+                <m:num>
+                  <m:r>
+                    <m:t>(</m:t>
+                  </m:r>
+                  <m:r>
+                    <m:t>1</m:t>
+                  </m:r>
+                  <m:r>
+                    <m:t>−</m:t>
+                  </m:r>
+                  <m:sSubSup>
+                    <m:e>
+                      <m:r>
+                        <m:t>R</m:t>
+                      </m:r>
+                    </m:e>
+                    <m:sub>
+                      <m:r>
+                        <m:t>U</m:t>
+                      </m:r>
+                      <m:r>
+                        <m:t>R</m:t>
+                      </m:r>
+                    </m:sub>
+                    <m:sup>
+                      <m:r>
+                        <m:t>2</m:t>
+                      </m:r>
+                    </m:sup>
+                  </m:sSubSup>
+                  <m:r>
+                    <m:t>)</m:t>
+                  </m:r>
+                </m:num>
+                <m:den>
+                  <m:r>
+                    <m:t>n</m:t>
+                  </m:r>
+                  <m:r>
+                    <m:t>−</m:t>
+                  </m:r>
+                  <m:r>
+                    <m:t>k</m:t>
+                  </m:r>
+                  <m:r>
+                    <m:t>−</m:t>
+                  </m:r>
+                  <m:r>
+                    <m:t>1</m:t>
+                  </m:r>
+                </m:den>
+              </m:f>
+            </m:den>
+          </m:f>
+          <m:r>
+            <m:t>=</m:t>
+          </m:r>
+          <m:f>
+            <m:fPr>
+              <m:type m:val="bar"/>
+            </m:fPr>
+            <m:num>
+              <m:f>
+                <m:fPr>
+                  <m:type m:val="bar"/>
+                </m:fPr>
+                <m:num>
+                  <m:r>
+                    <m:t>0.829</m:t>
+                  </m:r>
+                  <m:r>
+                    <m:t>−</m:t>
+                  </m:r>
+                  <m:r>
+                    <m:t>0.820</m:t>
+                  </m:r>
+                </m:num>
+                <m:den>
+                  <m:r>
+                    <m:t>3</m:t>
+                  </m:r>
+                </m:den>
+              </m:f>
+            </m:num>
+            <m:den>
+              <m:f>
+                <m:fPr>
+                  <m:type m:val="bar"/>
+                </m:fPr>
+                <m:num>
+                  <m:r>
+                    <m:t>1</m:t>
+                  </m:r>
+                  <m:r>
+                    <m:t>−</m:t>
+                  </m:r>
+                  <m:r>
+                    <m:t>0.829</m:t>
+                  </m:r>
+                </m:num>
+                <m:den>
+                  <m:r>
+                    <m:t>88</m:t>
+                  </m:r>
+                  <m:r>
+                    <m:t>−</m:t>
+                  </m:r>
+                  <m:r>
+                    <m:t>4</m:t>
+                  </m:r>
+                  <m:r>
+                    <m:t>−</m:t>
+                  </m:r>
+                  <m:r>
+                    <m:t>1</m:t>
+                  </m:r>
+                </m:den>
+              </m:f>
+            </m:den>
+          </m:f>
+          <m:r>
+            <m:t>=</m:t>
+          </m:r>
+          <m:r>
+            <m:t>1.45614</m:t>
+          </m:r>
+        </m:oMath>
+      </m:oMathPara>
+    </w:p>
+    <w:p>
+      <w:pPr>
+        <w:pStyle w:val="FirstParagraph"/>
+      </w:pPr>
+      <w:r>
+        <w:t xml:space="preserve">So, with this output, we fail to reject the null.</w:t>
+      </w:r>
+    </w:p>
+    <w:p>
+      <w:pPr>
+        <w:pStyle w:val="Heading3"/>
+      </w:pPr>
+      <w:bookmarkStart w:id="34" w:name="iv-1"/>
+      <w:r>
+        <w:t xml:space="preserve">(iv)</w:t>
+      </w:r>
+      <w:bookmarkEnd w:id="34"/>
+    </w:p>
+    <w:p>
+      <w:pPr>
+        <w:pStyle w:val="FirstParagraph"/>
+      </w:pPr>
+      <w:r>
+        <w:t xml:space="preserve">You cannot rely on the F statistic from part iii because we have violated assumption MLR.5.</w:t>
+      </w:r>
+    </w:p>
+    <w:p>
+      <w:r>
+        <w:br w:type="page"/>
+      </w:r>
+    </w:p>
+    <w:p>
+      <w:pPr>
+        <w:pStyle w:val="Heading2"/>
+      </w:pPr>
+      <w:bookmarkStart w:id="35" w:name="question-4"/>
+      <w:r>
+        <w:t xml:space="preserve">Question 4</w:t>
+      </w:r>
+      <w:bookmarkEnd w:id="35"/>
+    </w:p>
+    <w:p>
+      <w:pPr>
+        <w:pStyle w:val="Heading3"/>
+      </w:pPr>
+      <w:bookmarkStart w:id="36" w:name="i-3"/>
+      <w:r>
+        <w:t xml:space="preserve">(i)</w:t>
+      </w:r>
+      <w:bookmarkEnd w:id="36"/>
+    </w:p>
+    <w:p>
+      <w:pPr>
+        <w:pStyle w:val="FirstParagraph"/>
+      </w:pPr>
+      <w:r>
+        <w:t xml:space="preserve">We can apply the property of variance:</w:t>
+      </w:r>
+    </w:p>
+    <w:p>
+      <w:pPr>
+        <w:pStyle w:val="BodyText"/>
+      </w:pPr>
+      <m:oMathPara>
+        <m:oMathParaPr>
+          <m:jc m:val="center"/>
+        </m:oMathParaPr>
+        <m:oMath>
+          <m:r>
+            <m:t>V</m:t>
+          </m:r>
+          <m:r>
+            <m:t>a</m:t>
+          </m:r>
+          <m:r>
+            <m:t>r</m:t>
+          </m:r>
+          <m:r>
+            <m:t>(</m:t>
+          </m:r>
+          <m:acc>
+            <m:accPr>
+              <m:chr m:val="̂"/>
+            </m:accPr>
+            <m:e>
+              <m:r>
+                <m:t>θ</m:t>
+              </m:r>
+            </m:e>
+          </m:acc>
+          <m:r>
+            <m:t>)</m:t>
+          </m:r>
+          <m:r>
+            <m:t>=</m:t>
+          </m:r>
           <m:r>
             <m:t>V</m:t>
           </m:r>
@@ -486,6 +1457,9 @@
               </m:r>
             </m:sub>
           </m:sSub>
+          <m:r>
+            <m:t>)</m:t>
+          </m:r>
           <m:r>
             <m:t>=</m:t>
           </m:r>
@@ -782,69 +1756,236 @@
         <w:pStyle w:val="FirstParagraph"/>
       </w:pPr>
       <w:r>
-        <w:t xml:space="preserve">We will need to identify the standard error, or</w:t>
-      </w:r>
-      <w:r>
-        <w:t xml:space="preserve"> </w:t>
-      </w:r>
-      <m:oMath>
-        <m:r>
-          <m:t>s</m:t>
-        </m:r>
-        <m:r>
-          <m:t>e</m:t>
-        </m:r>
-        <m:r>
-          <m:t>(</m:t>
-        </m:r>
-        <m:sSub>
-          <m:e>
-            <m:acc>
-              <m:accPr>
-                <m:chr m:val="̂"/>
-              </m:accPr>
-              <m:e>
-                <m:r>
-                  <m:t>β</m:t>
-                </m:r>
-              </m:e>
-            </m:acc>
-          </m:e>
-          <m:sub>
-            <m:r>
-              <m:t>1</m:t>
-            </m:r>
-          </m:sub>
-        </m:sSub>
-        <m:r>
-          <m:t>−</m:t>
-        </m:r>
-        <m:r>
-          <m:t>3</m:t>
-        </m:r>
-        <m:sSub>
-          <m:e>
-            <m:acc>
-              <m:accPr>
-                <m:chr m:val="̂"/>
-              </m:accPr>
-              <m:e>
-                <m:r>
-                  <m:t>β</m:t>
-                </m:r>
-              </m:e>
-            </m:acc>
-          </m:e>
-          <m:sub>
-            <m:r>
-              <m:t>2</m:t>
-            </m:r>
-          </m:sub>
-        </m:sSub>
-        <m:r>
-          <m:t>)</m:t>
-        </m:r>
-      </m:oMath>
+        <w:t xml:space="preserve">So to identify the t statistic, we get:</w:t>
+      </w:r>
+    </w:p>
+    <w:p>
+      <w:pPr>
+        <w:pStyle w:val="BodyText"/>
+      </w:pPr>
+      <m:oMathPara>
+        <m:oMathParaPr>
+          <m:jc m:val="center"/>
+        </m:oMathParaPr>
+        <m:oMath>
+          <m:r>
+            <m:t>t</m:t>
+          </m:r>
+          <m:r>
+            <m:t>=</m:t>
+          </m:r>
+          <m:f>
+            <m:fPr>
+              <m:type m:val="bar"/>
+            </m:fPr>
+            <m:num>
+              <m:r>
+                <m:t>(</m:t>
+              </m:r>
+              <m:sSub>
+                <m:e>
+                  <m:acc>
+                    <m:accPr>
+                      <m:chr m:val="̂"/>
+                    </m:accPr>
+                    <m:e>
+                      <m:r>
+                        <m:t>β</m:t>
+                      </m:r>
+                    </m:e>
+                  </m:acc>
+                </m:e>
+                <m:sub>
+                  <m:r>
+                    <m:t>1</m:t>
+                  </m:r>
+                </m:sub>
+              </m:sSub>
+              <m:r>
+                <m:t>−</m:t>
+              </m:r>
+              <m:r>
+                <m:t>3</m:t>
+              </m:r>
+              <m:sSub>
+                <m:e>
+                  <m:acc>
+                    <m:accPr>
+                      <m:chr m:val="̂"/>
+                    </m:accPr>
+                    <m:e>
+                      <m:r>
+                        <m:t>β</m:t>
+                      </m:r>
+                    </m:e>
+                  </m:acc>
+                </m:e>
+                <m:sub>
+                  <m:r>
+                    <m:t>2</m:t>
+                  </m:r>
+                </m:sub>
+              </m:sSub>
+              <m:r>
+                <m:t>−</m:t>
+              </m:r>
+              <m:r>
+                <m:t>1</m:t>
+              </m:r>
+              <m:r>
+                <m:t>)</m:t>
+              </m:r>
+            </m:num>
+            <m:den>
+              <m:r>
+                <m:t>s</m:t>
+              </m:r>
+              <m:r>
+                <m:t>e</m:t>
+              </m:r>
+              <m:r>
+                <m:t>[</m:t>
+              </m:r>
+              <m:r>
+                <m:t> </m:t>
+              </m:r>
+              <m:r>
+                <m:t>(</m:t>
+              </m:r>
+              <m:sSub>
+                <m:e>
+                  <m:acc>
+                    <m:accPr>
+                      <m:chr m:val="̂"/>
+                    </m:accPr>
+                    <m:e>
+                      <m:r>
+                        <m:t>β</m:t>
+                      </m:r>
+                    </m:e>
+                  </m:acc>
+                </m:e>
+                <m:sub>
+                  <m:r>
+                    <m:t>1</m:t>
+                  </m:r>
+                </m:sub>
+              </m:sSub>
+              <m:r>
+                <m:t>)</m:t>
+              </m:r>
+              <m:r>
+                <m:t>+</m:t>
+              </m:r>
+              <m:r>
+                <m:t>9</m:t>
+              </m:r>
+              <m:r>
+                <m:t>V</m:t>
+              </m:r>
+              <m:r>
+                <m:t>a</m:t>
+              </m:r>
+              <m:r>
+                <m:t>r</m:t>
+              </m:r>
+              <m:r>
+                <m:t>(</m:t>
+              </m:r>
+              <m:sSub>
+                <m:e>
+                  <m:acc>
+                    <m:accPr>
+                      <m:chr m:val="̂"/>
+                    </m:accPr>
+                    <m:e>
+                      <m:r>
+                        <m:t>β</m:t>
+                      </m:r>
+                    </m:e>
+                  </m:acc>
+                </m:e>
+                <m:sub>
+                  <m:r>
+                    <m:t>2</m:t>
+                  </m:r>
+                </m:sub>
+              </m:sSub>
+              <m:r>
+                <m:t>)</m:t>
+              </m:r>
+              <m:r>
+                <m:t>−</m:t>
+              </m:r>
+              <m:r>
+                <m:t>6</m:t>
+              </m:r>
+              <m:r>
+                <m:t>C</m:t>
+              </m:r>
+              <m:r>
+                <m:t>o</m:t>
+              </m:r>
+              <m:r>
+                <m:t>v</m:t>
+              </m:r>
+              <m:r>
+                <m:t>(</m:t>
+              </m:r>
+              <m:sSub>
+                <m:e>
+                  <m:acc>
+                    <m:accPr>
+                      <m:chr m:val="̂"/>
+                    </m:accPr>
+                    <m:e>
+                      <m:r>
+                        <m:t>β</m:t>
+                      </m:r>
+                    </m:e>
+                  </m:acc>
+                </m:e>
+                <m:sub>
+                  <m:r>
+                    <m:t>1</m:t>
+                  </m:r>
+                </m:sub>
+              </m:sSub>
+              <m:r>
+                <m:t>,</m:t>
+              </m:r>
+              <m:sSub>
+                <m:e>
+                  <m:acc>
+                    <m:accPr>
+                      <m:chr m:val="̂"/>
+                    </m:accPr>
+                    <m:e>
+                      <m:r>
+                        <m:t>β</m:t>
+                      </m:r>
+                    </m:e>
+                  </m:acc>
+                </m:e>
+                <m:sub>
+                  <m:r>
+                    <m:t>2</m:t>
+                  </m:r>
+                </m:sub>
+              </m:sSub>
+              <m:r>
+                <m:t>)</m:t>
+              </m:r>
+              <m:r>
+                <m:t>]</m:t>
+              </m:r>
+              <m:r>
+                <m:t> </m:t>
+              </m:r>
+            </m:den>
+          </m:f>
+        </m:oMath>
+      </m:oMathPara>
     </w:p>
     <w:p>
       <w:pPr>
@@ -1357,6 +2498,11 @@
       </m:oMath>
     </w:p>
     <w:p>
+      <w:r>
+        <w:br w:type="page"/>
+      </w:r>
+    </w:p>
+    <w:p>
       <w:pPr>
         <w:pStyle w:val="Heading2"/>
       </w:pPr>
@@ -1381,7 +2527,27 @@
         <w:pStyle w:val="FirstParagraph"/>
       </w:pPr>
       <w:r>
-        <w:t xml:space="preserve">With the negative sign, I would expect that if a profit margins are small, meaning they weren’t that profitable of a company, then that firm would need to pay more in order to attract someone to fill the position.</w:t>
+        <w:t xml:space="preserve">With our t stat close to 1: (</w:t>
+      </w:r>
+      <m:oMath>
+        <m:f>
+          <m:fPr>
+            <m:type m:val="bar"/>
+          </m:fPr>
+          <m:num>
+            <m:r>
+              <m:t>.0023</m:t>
+            </m:r>
+          </m:num>
+          <m:den>
+            <m:r>
+              <m:t>.0022</m:t>
+            </m:r>
+          </m:den>
+        </m:f>
+      </m:oMath>
+      <w:r>
+        <w:t xml:space="preserve">), we will fail to reject that this variable is irrelevant.</w:t>
       </w:r>
     </w:p>
     <w:p>
@@ -1399,7 +2565,7 @@
         <w:pStyle w:val="FirstParagraph"/>
       </w:pPr>
       <w:r>
-        <w:t xml:space="preserve">Yes, the effect is significant. The t value is greater than 2, and this would make sense that companies with larger market values pay more.</w:t>
+        <w:t xml:space="preserve">Yes, the effect is significant. The t value is greater than 2, and a critical value of and this would make sense that companies with larger market values pay more.</w:t>
       </w:r>
     </w:p>
     <w:p>
@@ -1417,7 +2583,71 @@
         <w:pStyle w:val="FirstParagraph"/>
       </w:pPr>
       <w:r>
-        <w:t xml:space="preserve">The</w:t>
+        <w:t xml:space="preserve">The t value for ceoten is</w:t>
+      </w:r>
+      <w:r>
+        <w:t xml:space="preserve"> </w:t>
+      </w:r>
+      <m:oMath>
+        <m:f>
+          <m:fPr>
+            <m:type m:val="bar"/>
+          </m:fPr>
+          <m:num>
+            <m:r>
+              <m:t>.0171</m:t>
+            </m:r>
+          </m:num>
+          <m:den>
+            <m:r>
+              <m:t>.0055</m:t>
+            </m:r>
+          </m:den>
+        </m:f>
+        <m:r>
+          <m:t>≈</m:t>
+        </m:r>
+        <m:r>
+          <m:t>3.101</m:t>
+        </m:r>
+      </m:oMath>
+      <w:r>
+        <w:t xml:space="preserve"> </w:t>
+      </w:r>
+      <w:r>
+        <w:t xml:space="preserve">and the t value for comten</w:t>
+      </w:r>
+      <w:r>
+        <w:t xml:space="preserve"> </w:t>
+      </w:r>
+      <m:oMath>
+        <m:f>
+          <m:fPr>
+            <m:type m:val="bar"/>
+          </m:fPr>
+          <m:num>
+            <m:r>
+              <m:t>.0092</m:t>
+            </m:r>
+          </m:num>
+          <m:den>
+            <m:r>
+              <m:t>.0033</m:t>
+            </m:r>
+          </m:den>
+        </m:f>
+        <m:r>
+          <m:t>≈</m:t>
+        </m:r>
+        <m:r>
+          <m:t>2.788</m:t>
+        </m:r>
+      </m:oMath>
+      <w:r>
+        <w:t xml:space="preserve"> </w:t>
+      </w:r>
+      <w:r>
+        <w:t xml:space="preserve">so they are both significant to our model.</w:t>
       </w:r>
     </w:p>
     <w:p>
@@ -2409,88 +3639,659 @@
         <w:rPr>
           <w:rStyle w:val="NormalTok"/>
         </w:rPr>
-        <w:t xml:space="preserve">d1</w:t>
+        <w:t xml:space="preserve">se1 &lt;-</w:t>
+      </w:r>
+      <w:r>
+        <w:rPr>
+          <w:rStyle w:val="StringTok"/>
+        </w:rPr>
+        <w:t xml:space="preserve"> </w:t>
+      </w:r>
+      <w:r>
+        <w:rPr>
+          <w:rStyle w:val="KeywordTok"/>
+        </w:rPr>
+        <w:t xml:space="preserve">lm</w:t>
+      </w:r>
+      <w:r>
+        <w:rPr>
+          <w:rStyle w:val="NormalTok"/>
+        </w:rPr>
+        <w:t xml:space="preserve">(lprice</w:t>
       </w:r>
       <w:r>
         <w:rPr>
           <w:rStyle w:val="OperatorTok"/>
         </w:rPr>
-        <w:t xml:space="preserve">$</w:t>
-      </w:r>
-      <w:r>
-        <w:rPr>
-          <w:rStyle w:val="NormalTok"/>
-        </w:rPr>
-        <w:t xml:space="preserve">bdrms_</w:t>
+        <w:t xml:space="preserve">~</w:t>
+      </w:r>
+      <w:r>
+        <w:rPr>
+          <w:rStyle w:val="KeywordTok"/>
+        </w:rPr>
+        <w:t xml:space="preserve">I</w:t>
+      </w:r>
+      <w:r>
+        <w:rPr>
+          <w:rStyle w:val="NormalTok"/>
+        </w:rPr>
+        <w:t xml:space="preserve">(sqrft</w:t>
       </w:r>
       <w:r>
         <w:rPr>
           <w:rStyle w:val="DecValTok"/>
         </w:rPr>
-        <w:t xml:space="preserve">150</w:t>
-      </w:r>
-      <w:r>
-        <w:rPr>
-          <w:rStyle w:val="NormalTok"/>
-        </w:rPr>
-        <w:t xml:space="preserve"> &lt;-</w:t>
+        <w:t xml:space="preserve">-150</w:t>
+      </w:r>
+      <w:r>
+        <w:rPr>
+          <w:rStyle w:val="OperatorTok"/>
+        </w:rPr>
+        <w:t xml:space="preserve">*</w:t>
+      </w:r>
+      <w:r>
+        <w:rPr>
+          <w:rStyle w:val="NormalTok"/>
+        </w:rPr>
+        <w:t xml:space="preserve">bdrms)</w:t>
+      </w:r>
+      <w:r>
+        <w:rPr>
+          <w:rStyle w:val="OperatorTok"/>
+        </w:rPr>
+        <w:t xml:space="preserve">+</w:t>
+      </w:r>
+      <w:r>
+        <w:rPr>
+          <w:rStyle w:val="NormalTok"/>
+        </w:rPr>
+        <w:t xml:space="preserve">bdrms, d1)</w:t>
+      </w:r>
+      <w:r>
+        <w:br/>
+      </w:r>
+      <w:r>
+        <w:rPr>
+          <w:rStyle w:val="KeywordTok"/>
+        </w:rPr>
+        <w:t xml:space="preserve">stargazer</w:t>
+      </w:r>
+      <w:r>
+        <w:rPr>
+          <w:rStyle w:val="NormalTok"/>
+        </w:rPr>
+        <w:t xml:space="preserve">(se1, </w:t>
+      </w:r>
+      <w:r>
+        <w:rPr>
+          <w:rStyle w:val="DataTypeTok"/>
+        </w:rPr>
+        <w:t xml:space="preserve">type =</w:t>
+      </w:r>
+      <w:r>
+        <w:rPr>
+          <w:rStyle w:val="NormalTok"/>
+        </w:rPr>
+        <w:t xml:space="preserve"> </w:t>
       </w:r>
       <w:r>
         <w:rPr>
           <w:rStyle w:val="StringTok"/>
         </w:rPr>
+        <w:t xml:space="preserve">'text'</w:t>
+      </w:r>
+      <w:r>
+        <w:rPr>
+          <w:rStyle w:val="NormalTok"/>
+        </w:rPr>
+        <w:t xml:space="preserve">)</w:t>
+      </w:r>
+    </w:p>
+    <w:p>
+      <w:pPr>
+        <w:pStyle w:val="SourceCode"/>
+      </w:pPr>
+      <w:r>
+        <w:br/>
+      </w:r>
+      <w:r>
+        <w:rPr>
+          <w:rStyle w:val="VerbatimChar"/>
+        </w:rPr>
+        <w:t xml:space="preserve">==================================================</w:t>
+      </w:r>
+      <w:r>
+        <w:br/>
+      </w:r>
+      <w:r>
+        <w:rPr>
+          <w:rStyle w:val="VerbatimChar"/>
+        </w:rPr>
+        <w:t xml:space="preserve">                           Dependent variable:    </w:t>
+      </w:r>
+      <w:r>
+        <w:br/>
+      </w:r>
+      <w:r>
+        <w:rPr>
+          <w:rStyle w:val="VerbatimChar"/>
+        </w:rPr>
+        <w:t xml:space="preserve">                       ---------------------------</w:t>
+      </w:r>
+      <w:r>
+        <w:br/>
+      </w:r>
+      <w:r>
+        <w:rPr>
+          <w:rStyle w:val="VerbatimChar"/>
+        </w:rPr>
+        <w:t xml:space="preserve">                                 lprice           </w:t>
+      </w:r>
+      <w:r>
+        <w:br/>
+      </w:r>
+      <w:r>
+        <w:rPr>
+          <w:rStyle w:val="VerbatimChar"/>
+        </w:rPr>
+        <w:t xml:space="preserve">--------------------------------------------------</w:t>
+      </w:r>
+      <w:r>
+        <w:br/>
+      </w:r>
+      <w:r>
+        <w:rPr>
+          <w:rStyle w:val="VerbatimChar"/>
+        </w:rPr>
+        <w:t xml:space="preserve">I(sqrft - 150 * bdrms)          0.0004***         </w:t>
+      </w:r>
+      <w:r>
+        <w:br/>
+      </w:r>
+      <w:r>
+        <w:rPr>
+          <w:rStyle w:val="VerbatimChar"/>
+        </w:rPr>
+        <w:t xml:space="preserve">                                (0.00004)         </w:t>
+      </w:r>
+      <w:r>
+        <w:br/>
+      </w:r>
+      <w:r>
+        <w:rPr>
+          <w:rStyle w:val="VerbatimChar"/>
+        </w:rPr>
+        <w:t xml:space="preserve">                                                  </w:t>
+      </w:r>
+      <w:r>
+        <w:br/>
+      </w:r>
+      <w:r>
+        <w:rPr>
+          <w:rStyle w:val="VerbatimChar"/>
+        </w:rPr>
+        <w:t xml:space="preserve">bdrms                           0.086***          </w:t>
+      </w:r>
+      <w:r>
+        <w:br/>
+      </w:r>
+      <w:r>
+        <w:rPr>
+          <w:rStyle w:val="VerbatimChar"/>
+        </w:rPr>
+        <w:t xml:space="preserve">                                 (0.027)          </w:t>
+      </w:r>
+      <w:r>
+        <w:br/>
+      </w:r>
+      <w:r>
+        <w:rPr>
+          <w:rStyle w:val="VerbatimChar"/>
+        </w:rPr>
+        <w:t xml:space="preserve">                                                  </w:t>
+      </w:r>
+      <w:r>
+        <w:br/>
+      </w:r>
+      <w:r>
+        <w:rPr>
+          <w:rStyle w:val="VerbatimChar"/>
+        </w:rPr>
+        <w:t xml:space="preserve">Constant                        4.766***          </w:t>
+      </w:r>
+      <w:r>
+        <w:br/>
+      </w:r>
+      <w:r>
+        <w:rPr>
+          <w:rStyle w:val="VerbatimChar"/>
+        </w:rPr>
+        <w:t xml:space="preserve">                                 (0.097)          </w:t>
+      </w:r>
+      <w:r>
+        <w:br/>
+      </w:r>
+      <w:r>
+        <w:rPr>
+          <w:rStyle w:val="VerbatimChar"/>
+        </w:rPr>
+        <w:t xml:space="preserve">                                                  </w:t>
+      </w:r>
+      <w:r>
+        <w:br/>
+      </w:r>
+      <w:r>
+        <w:rPr>
+          <w:rStyle w:val="VerbatimChar"/>
+        </w:rPr>
+        <w:t xml:space="preserve">--------------------------------------------------</w:t>
+      </w:r>
+      <w:r>
+        <w:br/>
+      </w:r>
+      <w:r>
+        <w:rPr>
+          <w:rStyle w:val="VerbatimChar"/>
+        </w:rPr>
+        <w:t xml:space="preserve">Observations                       88             </w:t>
+      </w:r>
+      <w:r>
+        <w:br/>
+      </w:r>
+      <w:r>
+        <w:rPr>
+          <w:rStyle w:val="VerbatimChar"/>
+        </w:rPr>
+        <w:t xml:space="preserve">R2                                0.588           </w:t>
+      </w:r>
+      <w:r>
+        <w:br/>
+      </w:r>
+      <w:r>
+        <w:rPr>
+          <w:rStyle w:val="VerbatimChar"/>
+        </w:rPr>
+        <w:t xml:space="preserve">Adjusted R2                       0.579           </w:t>
+      </w:r>
+      <w:r>
+        <w:br/>
+      </w:r>
+      <w:r>
+        <w:rPr>
+          <w:rStyle w:val="VerbatimChar"/>
+        </w:rPr>
+        <w:t xml:space="preserve">Residual Std. Error          0.197 (df = 85)      </w:t>
+      </w:r>
+      <w:r>
+        <w:br/>
+      </w:r>
+      <w:r>
+        <w:rPr>
+          <w:rStyle w:val="VerbatimChar"/>
+        </w:rPr>
+        <w:t xml:space="preserve">F Statistic              60.729*** (df = 2; 85)   </w:t>
+      </w:r>
+      <w:r>
+        <w:br/>
+      </w:r>
+      <w:r>
+        <w:rPr>
+          <w:rStyle w:val="VerbatimChar"/>
+        </w:rPr>
+        <w:t xml:space="preserve">==================================================</w:t>
+      </w:r>
+      <w:r>
+        <w:br/>
+      </w:r>
+      <w:r>
+        <w:rPr>
+          <w:rStyle w:val="VerbatimChar"/>
+        </w:rPr>
+        <w:t xml:space="preserve">Note:                  *p&lt;0.1; **p&lt;0.05; ***p&lt;0.01</w:t>
+      </w:r>
+    </w:p>
+    <w:p>
+      <w:pPr>
+        <w:pStyle w:val="SourceCode"/>
+      </w:pPr>
+      <w:r>
+        <w:rPr>
+          <w:rStyle w:val="KeywordTok"/>
+        </w:rPr>
+        <w:t xml:space="preserve">pander</w:t>
+      </w:r>
+      <w:r>
+        <w:rPr>
+          <w:rStyle w:val="NormalTok"/>
+        </w:rPr>
+        <w:t xml:space="preserve">(</w:t>
+      </w:r>
+      <w:r>
+        <w:rPr>
+          <w:rStyle w:val="KeywordTok"/>
+        </w:rPr>
+        <w:t xml:space="preserve">confint</w:t>
+      </w:r>
+      <w:r>
+        <w:rPr>
+          <w:rStyle w:val="NormalTok"/>
+        </w:rPr>
+        <w:t xml:space="preserve">(se1, </w:t>
+      </w:r>
+      <w:r>
+        <w:rPr>
+          <w:rStyle w:val="DataTypeTok"/>
+        </w:rPr>
+        <w:t xml:space="preserve">level =</w:t>
+      </w:r>
+      <w:r>
+        <w:rPr>
+          <w:rStyle w:val="NormalTok"/>
+        </w:rPr>
         <w:t xml:space="preserve"> </w:t>
       </w:r>
       <w:r>
         <w:rPr>
-          <w:rStyle w:val="NormalTok"/>
-        </w:rPr>
-        <w:t xml:space="preserve">d1</w:t>
+          <w:rStyle w:val="FloatTok"/>
+        </w:rPr>
+        <w:t xml:space="preserve">0.95</w:t>
+      </w:r>
+      <w:r>
+        <w:rPr>
+          <w:rStyle w:val="NormalTok"/>
+        </w:rPr>
+        <w:t xml:space="preserve">))</w:t>
+      </w:r>
+    </w:p>
+    <w:tbl>
+      <w:tblPr>
+        <w:tblStyle w:val="Table"/>
+        <w:tblW w:type="pct" w:w="3680.555555555555"/>
+        <w:tblLook w:firstRow="1"/>
+      </w:tblPr>
+      <w:tblGrid>
+        <w:gridCol w:w="3190"/>
+        <w:gridCol w:w="1320"/>
+        <w:gridCol w:w="1320"/>
+      </w:tblGrid>
+      <w:tr>
+        <w:trPr>
+          <w:cnfStyle w:firstRow="1"/>
+        </w:trPr>
+        <w:tc>
+          <w:tcPr>
+            <w:tcBorders>
+              <w:bottom w:val="single"/>
+            </w:tcBorders>
+            <w:vAlign w:val="bottom"/>
+          </w:tcPr>
+          <w:p>
+            <w:pPr>
+              <w:pStyle w:val="Compact"/>
+              <w:jc w:val="center"/>
+            </w:pPr>
+            <w:r>
+              <w:t xml:space="preserve"> </w:t>
+            </w:r>
+          </w:p>
+        </w:tc>
+        <w:tc>
+          <w:tcPr>
+            <w:tcBorders>
+              <w:bottom w:val="single"/>
+            </w:tcBorders>
+            <w:vAlign w:val="bottom"/>
+          </w:tcPr>
+          <w:p>
+            <w:pPr>
+              <w:pStyle w:val="Compact"/>
+              <w:jc w:val="center"/>
+            </w:pPr>
+            <w:r>
+              <w:t xml:space="preserve">2.5 %</w:t>
+            </w:r>
+          </w:p>
+        </w:tc>
+        <w:tc>
+          <w:tcPr>
+            <w:tcBorders>
+              <w:bottom w:val="single"/>
+            </w:tcBorders>
+            <w:vAlign w:val="bottom"/>
+          </w:tcPr>
+          <w:p>
+            <w:pPr>
+              <w:pStyle w:val="Compact"/>
+              <w:jc w:val="center"/>
+            </w:pPr>
+            <w:r>
+              <w:t xml:space="preserve">97.5 %</w:t>
+            </w:r>
+          </w:p>
+        </w:tc>
+      </w:tr>
+      <w:tr>
+        <w:tc>
+          <w:p>
+            <w:pPr>
+              <w:pStyle w:val="Compact"/>
+              <w:jc w:val="center"/>
+            </w:pPr>
+            <w:r>
+              <w:rPr>
+                <w:b/>
+              </w:rPr>
+              <w:t xml:space="preserve">(Intercept)</w:t>
+            </w:r>
+          </w:p>
+        </w:tc>
+        <w:tc>
+          <w:p>
+            <w:pPr>
+              <w:pStyle w:val="Compact"/>
+              <w:jc w:val="center"/>
+            </w:pPr>
+            <w:r>
+              <w:t xml:space="preserve">4.573</w:t>
+            </w:r>
+          </w:p>
+        </w:tc>
+        <w:tc>
+          <w:p>
+            <w:pPr>
+              <w:pStyle w:val="Compact"/>
+              <w:jc w:val="center"/>
+            </w:pPr>
+            <w:r>
+              <w:t xml:space="preserve">4.959</w:t>
+            </w:r>
+          </w:p>
+        </w:tc>
+      </w:tr>
+      <w:tr>
+        <w:tc>
+          <w:p>
+            <w:pPr>
+              <w:pStyle w:val="Compact"/>
+              <w:jc w:val="center"/>
+            </w:pPr>
+            <w:r>
+              <w:rPr>
+                <w:b/>
+              </w:rPr>
+              <w:t xml:space="preserve">I(sqrft - 150 * bdrms)</w:t>
+            </w:r>
+          </w:p>
+        </w:tc>
+        <w:tc>
+          <w:p>
+            <w:pPr>
+              <w:pStyle w:val="Compact"/>
+              <w:jc w:val="center"/>
+            </w:pPr>
+            <w:r>
+              <w:t xml:space="preserve">0.0002935</w:t>
+            </w:r>
+          </w:p>
+        </w:tc>
+        <w:tc>
+          <w:p>
+            <w:pPr>
+              <w:pStyle w:val="Compact"/>
+              <w:jc w:val="center"/>
+            </w:pPr>
+            <w:r>
+              <w:t xml:space="preserve">0.0004654</w:t>
+            </w:r>
+          </w:p>
+        </w:tc>
+      </w:tr>
+      <w:tr>
+        <w:tc>
+          <w:p>
+            <w:pPr>
+              <w:pStyle w:val="Compact"/>
+              <w:jc w:val="center"/>
+            </w:pPr>
+            <w:r>
+              <w:rPr>
+                <w:b/>
+              </w:rPr>
+              <w:t xml:space="preserve">bdrms</w:t>
+            </w:r>
+          </w:p>
+        </w:tc>
+        <w:tc>
+          <w:p>
+            <w:pPr>
+              <w:pStyle w:val="Compact"/>
+              <w:jc w:val="center"/>
+            </w:pPr>
+            <w:r>
+              <w:t xml:space="preserve">0.03258</w:t>
+            </w:r>
+          </w:p>
+        </w:tc>
+        <w:tc>
+          <w:p>
+            <w:pPr>
+              <w:pStyle w:val="Compact"/>
+              <w:jc w:val="center"/>
+            </w:pPr>
+            <w:r>
+              <w:t xml:space="preserve">0.139</w:t>
+            </w:r>
+          </w:p>
+        </w:tc>
+      </w:tr>
+    </w:tbl>
+    <w:p>
+      <w:pPr>
+        <w:pStyle w:val="Heading2"/>
+      </w:pPr>
+      <w:bookmarkStart w:id="49" w:name="question-7"/>
+      <w:r>
+        <w:t xml:space="preserve">Question 7</w:t>
+      </w:r>
+      <w:bookmarkEnd w:id="49"/>
+    </w:p>
+    <w:p>
+      <w:pPr>
+        <w:pStyle w:val="Heading3"/>
+      </w:pPr>
+      <w:bookmarkStart w:id="50" w:name="i-6"/>
+      <w:r>
+        <w:t xml:space="preserve">(i)</w:t>
+      </w:r>
+      <w:bookmarkEnd w:id="50"/>
+    </w:p>
+    <w:p>
+      <w:pPr>
+        <w:pStyle w:val="SourceCode"/>
+      </w:pPr>
+      <w:r>
+        <w:rPr>
+          <w:rStyle w:val="NormalTok"/>
+        </w:rPr>
+        <w:t xml:space="preserve">d2 &lt;-</w:t>
+      </w:r>
+      <w:r>
+        <w:rPr>
+          <w:rStyle w:val="StringTok"/>
+        </w:rPr>
+        <w:t xml:space="preserve"> </w:t>
+      </w:r>
+      <w:r>
+        <w:rPr>
+          <w:rStyle w:val="NormalTok"/>
+        </w:rPr>
+        <w:t xml:space="preserve">k401ksubs</w:t>
+      </w:r>
+      <w:r>
+        <w:br/>
+      </w:r>
+      <w:r>
+        <w:rPr>
+          <w:rStyle w:val="NormalTok"/>
+        </w:rPr>
+        <w:t xml:space="preserve">d2  </w:t>
       </w:r>
       <w:r>
         <w:rPr>
           <w:rStyle w:val="OperatorTok"/>
         </w:rPr>
-        <w:t xml:space="preserve">$</w:t>
-      </w:r>
-      <w:r>
-        <w:rPr>
-          <w:rStyle w:val="NormalTok"/>
-        </w:rPr>
-        <w:t xml:space="preserve">bdrms</w:t>
+        <w:t xml:space="preserve">%&gt;%</w:t>
+      </w:r>
+      <w:r>
+        <w:rPr>
+          <w:rStyle w:val="StringTok"/>
+        </w:rPr>
+        <w:t xml:space="preserve"> </w:t>
+      </w:r>
+      <w:r>
+        <w:br/>
+      </w:r>
+      <w:r>
+        <w:rPr>
+          <w:rStyle w:val="StringTok"/>
+        </w:rPr>
+        <w:t xml:space="preserve">  </w:t>
+      </w:r>
+      <w:r>
+        <w:rPr>
+          <w:rStyle w:val="KeywordTok"/>
+        </w:rPr>
+        <w:t xml:space="preserve">filter</w:t>
+      </w:r>
+      <w:r>
+        <w:rPr>
+          <w:rStyle w:val="NormalTok"/>
+        </w:rPr>
+        <w:t xml:space="preserve">(fsize</w:t>
       </w:r>
       <w:r>
         <w:rPr>
           <w:rStyle w:val="OperatorTok"/>
         </w:rPr>
-        <w:t xml:space="preserve">*</w:t>
+        <w:t xml:space="preserve">==</w:t>
       </w:r>
       <w:r>
         <w:rPr>
           <w:rStyle w:val="DecValTok"/>
         </w:rPr>
-        <w:t xml:space="preserve">150</w:t>
-      </w:r>
-      <w:r>
-        <w:br/>
-      </w:r>
-      <w:r>
-        <w:rPr>
-          <w:rStyle w:val="NormalTok"/>
-        </w:rPr>
-        <w:t xml:space="preserve">d1</w:t>
+        <w:t xml:space="preserve">1</w:t>
+      </w:r>
+      <w:r>
+        <w:rPr>
+          <w:rStyle w:val="NormalTok"/>
+        </w:rPr>
+        <w:t xml:space="preserve">) </w:t>
       </w:r>
       <w:r>
         <w:rPr>
           <w:rStyle w:val="OperatorTok"/>
         </w:rPr>
-        <w:t xml:space="preserve">$</w:t>
-      </w:r>
-      <w:r>
-        <w:rPr>
-          <w:rStyle w:val="NormalTok"/>
-        </w:rPr>
-        <w:t xml:space="preserve">bdrms_theta &lt;-</w:t>
+        <w:t xml:space="preserve">%&gt;%</w:t>
       </w:r>
       <w:r>
         <w:rPr>
@@ -2499,43 +4300,146 @@
         <w:t xml:space="preserve"> </w:t>
       </w:r>
       <w:r>
-        <w:rPr>
-          <w:rStyle w:val="NormalTok"/>
-        </w:rPr>
-        <w:t xml:space="preserve">d1</w:t>
+        <w:br/>
+      </w:r>
+      <w:r>
+        <w:rPr>
+          <w:rStyle w:val="StringTok"/>
+        </w:rPr>
+        <w:t xml:space="preserve">  </w:t>
+      </w:r>
+      <w:r>
+        <w:rPr>
+          <w:rStyle w:val="KeywordTok"/>
+        </w:rPr>
+        <w:t xml:space="preserve">count</w:t>
+      </w:r>
+      <w:r>
+        <w:rPr>
+          <w:rStyle w:val="NormalTok"/>
+        </w:rPr>
+        <w:t xml:space="preserve">()</w:t>
+      </w:r>
+    </w:p>
+    <w:p>
+      <w:pPr>
+        <w:pStyle w:val="SourceCode"/>
+      </w:pPr>
+      <w:r>
+        <w:rPr>
+          <w:rStyle w:val="VerbatimChar"/>
+        </w:rPr>
+        <w:t xml:space="preserve">     n</w:t>
+      </w:r>
+      <w:r>
+        <w:br/>
+      </w:r>
+      <w:r>
+        <w:rPr>
+          <w:rStyle w:val="VerbatimChar"/>
+        </w:rPr>
+        <w:t xml:space="preserve">1 2017</w:t>
+      </w:r>
+    </w:p>
+    <w:p>
+      <w:pPr>
+        <w:pStyle w:val="FirstParagraph"/>
+      </w:pPr>
+      <w:r>
+        <w:t xml:space="preserve">There are 2017 single person households in the dataset.</w:t>
+      </w:r>
+    </w:p>
+    <w:p>
+      <w:pPr>
+        <w:pStyle w:val="Heading3"/>
+      </w:pPr>
+      <w:bookmarkStart w:id="51" w:name="ii-6"/>
+      <w:r>
+        <w:t xml:space="preserve">(ii)</w:t>
+      </w:r>
+      <w:bookmarkEnd w:id="51"/>
+    </w:p>
+    <w:p>
+      <w:pPr>
+        <w:pStyle w:val="SourceCode"/>
+      </w:pPr>
+      <w:r>
+        <w:rPr>
+          <w:rStyle w:val="NormalTok"/>
+        </w:rPr>
+        <w:t xml:space="preserve">d2a &lt;-</w:t>
+      </w:r>
+      <w:r>
+        <w:rPr>
+          <w:rStyle w:val="StringTok"/>
+        </w:rPr>
+        <w:t xml:space="preserve"> </w:t>
+      </w:r>
+      <w:r>
+        <w:rPr>
+          <w:rStyle w:val="NormalTok"/>
+        </w:rPr>
+        <w:t xml:space="preserve">d2 </w:t>
       </w:r>
       <w:r>
         <w:rPr>
           <w:rStyle w:val="OperatorTok"/>
         </w:rPr>
-        <w:t xml:space="preserve">$</w:t>
-      </w:r>
-      <w:r>
-        <w:rPr>
-          <w:rStyle w:val="NormalTok"/>
-        </w:rPr>
-        <w:t xml:space="preserve">bdrms</w:t>
+        <w:t xml:space="preserve">%&gt;%</w:t>
+      </w:r>
+      <w:r>
+        <w:rPr>
+          <w:rStyle w:val="StringTok"/>
+        </w:rPr>
+        <w:t xml:space="preserve"> </w:t>
+      </w:r>
+      <w:r>
+        <w:br/>
+      </w:r>
+      <w:r>
+        <w:rPr>
+          <w:rStyle w:val="StringTok"/>
+        </w:rPr>
+        <w:t xml:space="preserve">  </w:t>
+      </w:r>
+      <w:r>
+        <w:rPr>
+          <w:rStyle w:val="KeywordTok"/>
+        </w:rPr>
+        <w:t xml:space="preserve">filter</w:t>
+      </w:r>
+      <w:r>
+        <w:rPr>
+          <w:rStyle w:val="NormalTok"/>
+        </w:rPr>
+        <w:t xml:space="preserve">(fsize</w:t>
       </w:r>
       <w:r>
         <w:rPr>
           <w:rStyle w:val="OperatorTok"/>
         </w:rPr>
-        <w:t xml:space="preserve">*</w:t>
-      </w:r>
-      <w:r>
-        <w:rPr>
-          <w:rStyle w:val="NormalTok"/>
-        </w:rPr>
-        <w:t xml:space="preserve">theta</w:t>
-      </w:r>
-      <w:r>
-        <w:br/>
-      </w:r>
-      <w:r>
-        <w:rPr>
-          <w:rStyle w:val="NormalTok"/>
-        </w:rPr>
-        <w:t xml:space="preserve">se1 &lt;-</w:t>
+        <w:t xml:space="preserve">==</w:t>
+      </w:r>
+      <w:r>
+        <w:rPr>
+          <w:rStyle w:val="DecValTok"/>
+        </w:rPr>
+        <w:t xml:space="preserve">1</w:t>
+      </w:r>
+      <w:r>
+        <w:rPr>
+          <w:rStyle w:val="NormalTok"/>
+        </w:rPr>
+        <w:t xml:space="preserve">)</w:t>
+      </w:r>
+      <w:r>
+        <w:br/>
+      </w:r>
+      <w:r>
+        <w:rPr>
+          <w:rStyle w:val="NormalTok"/>
+        </w:rPr>
+        <w:t xml:space="preserve">mrm2 &lt;-</w:t>
       </w:r>
       <w:r>
         <w:rPr>
@@ -2553,7 +4457,7 @@
         <w:rPr>
           <w:rStyle w:val="NormalTok"/>
         </w:rPr>
-        <w:t xml:space="preserve">(lprice</w:t>
+        <w:t xml:space="preserve">(nettfa</w:t>
       </w:r>
       <w:r>
         <w:rPr>
@@ -2565,25 +4469,46 @@
         <w:rPr>
           <w:rStyle w:val="NormalTok"/>
         </w:rPr>
-        <w:t xml:space="preserve">(sqrft</w:t>
+        <w:t xml:space="preserve">inc</w:t>
       </w:r>
       <w:r>
         <w:rPr>
           <w:rStyle w:val="OperatorTok"/>
         </w:rPr>
-        <w:t xml:space="preserve">-</w:t>
-      </w:r>
-      <w:r>
-        <w:rPr>
-          <w:rStyle w:val="NormalTok"/>
-        </w:rPr>
-        <w:t xml:space="preserve">bdrms_</w:t>
-      </w:r>
-      <w:r>
-        <w:rPr>
-          <w:rStyle w:val="DecValTok"/>
-        </w:rPr>
-        <w:t xml:space="preserve">150</w:t>
+        <w:t xml:space="preserve">+</w:t>
+      </w:r>
+      <w:r>
+        <w:rPr>
+          <w:rStyle w:val="NormalTok"/>
+        </w:rPr>
+        <w:t xml:space="preserve">age, d2a)</w:t>
+      </w:r>
+      <w:r>
+        <w:br/>
+      </w:r>
+      <w:r>
+        <w:rPr>
+          <w:rStyle w:val="KeywordTok"/>
+        </w:rPr>
+        <w:t xml:space="preserve">stargazer</w:t>
+      </w:r>
+      <w:r>
+        <w:rPr>
+          <w:rStyle w:val="NormalTok"/>
+        </w:rPr>
+        <w:t xml:space="preserve">(mrm2, </w:t>
+      </w:r>
+      <w:r>
+        <w:rPr>
+          <w:rStyle w:val="DataTypeTok"/>
+        </w:rPr>
+        <w:t xml:space="preserve">type=</w:t>
+      </w:r>
+      <w:r>
+        <w:rPr>
+          <w:rStyle w:val="StringTok"/>
+        </w:rPr>
+        <w:t xml:space="preserve">'text'</w:t>
       </w:r>
       <w:r>
         <w:rPr>
@@ -2591,57 +4516,6 @@
         </w:rPr>
         <w:t xml:space="preserve">)</w:t>
       </w:r>
-      <w:r>
-        <w:rPr>
-          <w:rStyle w:val="OperatorTok"/>
-        </w:rPr>
-        <w:t xml:space="preserve">+</w:t>
-      </w:r>
-      <w:r>
-        <w:rPr>
-          <w:rStyle w:val="NormalTok"/>
-        </w:rPr>
-        <w:t xml:space="preserve">(bdrms_theta), d1)</w:t>
-      </w:r>
-      <w:r>
-        <w:br/>
-      </w:r>
-      <w:r>
-        <w:rPr>
-          <w:rStyle w:val="KeywordTok"/>
-        </w:rPr>
-        <w:t xml:space="preserve">stargazer</w:t>
-      </w:r>
-      <w:r>
-        <w:rPr>
-          <w:rStyle w:val="NormalTok"/>
-        </w:rPr>
-        <w:t xml:space="preserve">(se1, </w:t>
-      </w:r>
-      <w:r>
-        <w:rPr>
-          <w:rStyle w:val="DataTypeTok"/>
-        </w:rPr>
-        <w:t xml:space="preserve">type =</w:t>
-      </w:r>
-      <w:r>
-        <w:rPr>
-          <w:rStyle w:val="NormalTok"/>
-        </w:rPr>
-        <w:t xml:space="preserve"> </w:t>
-      </w:r>
-      <w:r>
-        <w:rPr>
-          <w:rStyle w:val="StringTok"/>
-        </w:rPr>
-        <w:t xml:space="preserve">'text'</w:t>
-      </w:r>
-      <w:r>
-        <w:rPr>
-          <w:rStyle w:val="NormalTok"/>
-        </w:rPr>
-        <w:t xml:space="preserve">)</w:t>
-      </w:r>
     </w:p>
     <w:p>
       <w:pPr>
@@ -2681,7 +4555,7 @@
         <w:rPr>
           <w:rStyle w:val="VerbatimChar"/>
         </w:rPr>
-        <w:t xml:space="preserve">                              lprice           </w:t>
+        <w:t xml:space="preserve">                              nettfa           </w:t>
       </w:r>
       <w:r>
         <w:br/>
@@ -2699,16 +4573,16 @@
         <w:rPr>
           <w:rStyle w:val="VerbatimChar"/>
         </w:rPr>
-        <w:t xml:space="preserve">sqrft                        0.0004***         </w:t>
-      </w:r>
-      <w:r>
-        <w:br/>
-      </w:r>
-      <w:r>
-        <w:rPr>
-          <w:rStyle w:val="VerbatimChar"/>
-        </w:rPr>
-        <w:t xml:space="preserve">                             (0.00004)         </w:t>
+        <w:t xml:space="preserve">inc                          0.799***          </w:t>
+      </w:r>
+      <w:r>
+        <w:br/>
+      </w:r>
+      <w:r>
+        <w:rPr>
+          <w:rStyle w:val="VerbatimChar"/>
+        </w:rPr>
+        <w:t xml:space="preserve">                              (0.060)          </w:t>
       </w:r>
       <w:r>
         <w:br/>
@@ -2726,16 +4600,16 @@
         <w:rPr>
           <w:rStyle w:val="VerbatimChar"/>
         </w:rPr>
-        <w:t xml:space="preserve">bdrms_theta                    0.337           </w:t>
-      </w:r>
-      <w:r>
-        <w:br/>
-      </w:r>
-      <w:r>
-        <w:rPr>
-          <w:rStyle w:val="VerbatimChar"/>
-        </w:rPr>
-        <w:t xml:space="preserve">                              (0.345)          </w:t>
+        <w:t xml:space="preserve">age                          0.843***          </w:t>
+      </w:r>
+      <w:r>
+        <w:br/>
+      </w:r>
+      <w:r>
+        <w:rPr>
+          <w:rStyle w:val="VerbatimChar"/>
+        </w:rPr>
+        <w:t xml:space="preserve">                              (0.092)          </w:t>
       </w:r>
       <w:r>
         <w:br/>
@@ -2753,16 +4627,16 @@
         <w:rPr>
           <w:rStyle w:val="VerbatimChar"/>
         </w:rPr>
-        <w:t xml:space="preserve">Constant                     4.766***          </w:t>
-      </w:r>
-      <w:r>
-        <w:br/>
-      </w:r>
-      <w:r>
-        <w:rPr>
-          <w:rStyle w:val="VerbatimChar"/>
-        </w:rPr>
-        <w:t xml:space="preserve">                              (0.097)          </w:t>
+        <w:t xml:space="preserve">Constant                    -43.040***         </w:t>
+      </w:r>
+      <w:r>
+        <w:br/>
+      </w:r>
+      <w:r>
+        <w:rPr>
+          <w:rStyle w:val="VerbatimChar"/>
+        </w:rPr>
+        <w:t xml:space="preserve">                              (4.080)          </w:t>
       </w:r>
       <w:r>
         <w:br/>
@@ -2789,43 +4663,43 @@
         <w:rPr>
           <w:rStyle w:val="VerbatimChar"/>
         </w:rPr>
-        <w:t xml:space="preserve">Observations                    88             </w:t>
-      </w:r>
-      <w:r>
-        <w:br/>
-      </w:r>
-      <w:r>
-        <w:rPr>
-          <w:rStyle w:val="VerbatimChar"/>
-        </w:rPr>
-        <w:t xml:space="preserve">R2                             0.588           </w:t>
-      </w:r>
-      <w:r>
-        <w:br/>
-      </w:r>
-      <w:r>
-        <w:rPr>
-          <w:rStyle w:val="VerbatimChar"/>
-        </w:rPr>
-        <w:t xml:space="preserve">Adjusted R2                    0.579           </w:t>
-      </w:r>
-      <w:r>
-        <w:br/>
-      </w:r>
-      <w:r>
-        <w:rPr>
-          <w:rStyle w:val="VerbatimChar"/>
-        </w:rPr>
-        <w:t xml:space="preserve">Residual Std. Error       0.197 (df = 85)      </w:t>
-      </w:r>
-      <w:r>
-        <w:br/>
-      </w:r>
-      <w:r>
-        <w:rPr>
-          <w:rStyle w:val="VerbatimChar"/>
-        </w:rPr>
-        <w:t xml:space="preserve">F Statistic           60.729*** (df = 2; 85)   </w:t>
+        <w:t xml:space="preserve">Observations                   2,017           </w:t>
+      </w:r>
+      <w:r>
+        <w:br/>
+      </w:r>
+      <w:r>
+        <w:rPr>
+          <w:rStyle w:val="VerbatimChar"/>
+        </w:rPr>
+        <w:t xml:space="preserve">R2                             0.119           </w:t>
+      </w:r>
+      <w:r>
+        <w:br/>
+      </w:r>
+      <w:r>
+        <w:rPr>
+          <w:rStyle w:val="VerbatimChar"/>
+        </w:rPr>
+        <w:t xml:space="preserve">Adjusted R2                    0.118           </w:t>
+      </w:r>
+      <w:r>
+        <w:br/>
+      </w:r>
+      <w:r>
+        <w:rPr>
+          <w:rStyle w:val="VerbatimChar"/>
+        </w:rPr>
+        <w:t xml:space="preserve">Residual Std. Error     44.683 (df = 2014)     </w:t>
+      </w:r>
+      <w:r>
+        <w:br/>
+      </w:r>
+      <w:r>
+        <w:rPr>
+          <w:rStyle w:val="VerbatimChar"/>
+        </w:rPr>
+        <w:t xml:space="preserve">F Statistic          136.465*** (df = 2; 2014) </w:t>
       </w:r>
       <w:r>
         <w:br/>
@@ -2844,547 +4718,6 @@
           <w:rStyle w:val="VerbatimChar"/>
         </w:rPr>
         <w:t xml:space="preserve">Note:               *p&lt;0.1; **p&lt;0.05; ***p&lt;0.01</w:t>
-      </w:r>
-    </w:p>
-    <w:p>
-      <w:pPr>
-        <w:pStyle w:val="Heading2"/>
-      </w:pPr>
-      <w:bookmarkStart w:id="49" w:name="question-7"/>
-      <w:r>
-        <w:t xml:space="preserve">Question 7</w:t>
-      </w:r>
-      <w:bookmarkEnd w:id="49"/>
-    </w:p>
-    <w:p>
-      <w:pPr>
-        <w:pStyle w:val="Heading3"/>
-      </w:pPr>
-      <w:bookmarkStart w:id="50" w:name="i-6"/>
-      <w:r>
-        <w:t xml:space="preserve">(i)</w:t>
-      </w:r>
-      <w:bookmarkEnd w:id="50"/>
-    </w:p>
-    <w:p>
-      <w:pPr>
-        <w:pStyle w:val="SourceCode"/>
-      </w:pPr>
-      <w:r>
-        <w:rPr>
-          <w:rStyle w:val="NormalTok"/>
-        </w:rPr>
-        <w:t xml:space="preserve">d2 &lt;-</w:t>
-      </w:r>
-      <w:r>
-        <w:rPr>
-          <w:rStyle w:val="StringTok"/>
-        </w:rPr>
-        <w:t xml:space="preserve"> </w:t>
-      </w:r>
-      <w:r>
-        <w:rPr>
-          <w:rStyle w:val="NormalTok"/>
-        </w:rPr>
-        <w:t xml:space="preserve">k401ksubs</w:t>
-      </w:r>
-      <w:r>
-        <w:br/>
-      </w:r>
-      <w:r>
-        <w:rPr>
-          <w:rStyle w:val="NormalTok"/>
-        </w:rPr>
-        <w:t xml:space="preserve">d2  </w:t>
-      </w:r>
-      <w:r>
-        <w:rPr>
-          <w:rStyle w:val="OperatorTok"/>
-        </w:rPr>
-        <w:t xml:space="preserve">%&gt;%</w:t>
-      </w:r>
-      <w:r>
-        <w:rPr>
-          <w:rStyle w:val="StringTok"/>
-        </w:rPr>
-        <w:t xml:space="preserve"> </w:t>
-      </w:r>
-      <w:r>
-        <w:br/>
-      </w:r>
-      <w:r>
-        <w:rPr>
-          <w:rStyle w:val="StringTok"/>
-        </w:rPr>
-        <w:t xml:space="preserve">  </w:t>
-      </w:r>
-      <w:r>
-        <w:rPr>
-          <w:rStyle w:val="KeywordTok"/>
-        </w:rPr>
-        <w:t xml:space="preserve">filter</w:t>
-      </w:r>
-      <w:r>
-        <w:rPr>
-          <w:rStyle w:val="NormalTok"/>
-        </w:rPr>
-        <w:t xml:space="preserve">(fsize</w:t>
-      </w:r>
-      <w:r>
-        <w:rPr>
-          <w:rStyle w:val="OperatorTok"/>
-        </w:rPr>
-        <w:t xml:space="preserve">==</w:t>
-      </w:r>
-      <w:r>
-        <w:rPr>
-          <w:rStyle w:val="DecValTok"/>
-        </w:rPr>
-        <w:t xml:space="preserve">1</w:t>
-      </w:r>
-      <w:r>
-        <w:rPr>
-          <w:rStyle w:val="NormalTok"/>
-        </w:rPr>
-        <w:t xml:space="preserve">) </w:t>
-      </w:r>
-      <w:r>
-        <w:rPr>
-          <w:rStyle w:val="OperatorTok"/>
-        </w:rPr>
-        <w:t xml:space="preserve">%&gt;%</w:t>
-      </w:r>
-      <w:r>
-        <w:rPr>
-          <w:rStyle w:val="StringTok"/>
-        </w:rPr>
-        <w:t xml:space="preserve"> </w:t>
-      </w:r>
-      <w:r>
-        <w:br/>
-      </w:r>
-      <w:r>
-        <w:rPr>
-          <w:rStyle w:val="StringTok"/>
-        </w:rPr>
-        <w:t xml:space="preserve">  </w:t>
-      </w:r>
-      <w:r>
-        <w:rPr>
-          <w:rStyle w:val="KeywordTok"/>
-        </w:rPr>
-        <w:t xml:space="preserve">count</w:t>
-      </w:r>
-      <w:r>
-        <w:rPr>
-          <w:rStyle w:val="NormalTok"/>
-        </w:rPr>
-        <w:t xml:space="preserve">()</w:t>
-      </w:r>
-    </w:p>
-    <w:p>
-      <w:pPr>
-        <w:pStyle w:val="SourceCode"/>
-      </w:pPr>
-      <w:r>
-        <w:rPr>
-          <w:rStyle w:val="VerbatimChar"/>
-        </w:rPr>
-        <w:t xml:space="preserve">##      n</w:t>
-      </w:r>
-      <w:r>
-        <w:br/>
-      </w:r>
-      <w:r>
-        <w:rPr>
-          <w:rStyle w:val="VerbatimChar"/>
-        </w:rPr>
-        <w:t xml:space="preserve">## 1 2017</w:t>
-      </w:r>
-    </w:p>
-    <w:p>
-      <w:pPr>
-        <w:pStyle w:val="FirstParagraph"/>
-      </w:pPr>
-      <w:r>
-        <w:t xml:space="preserve">There are 2017 single person households in the dataset.</w:t>
-      </w:r>
-    </w:p>
-    <w:p>
-      <w:pPr>
-        <w:pStyle w:val="Heading3"/>
-      </w:pPr>
-      <w:bookmarkStart w:id="51" w:name="ii-6"/>
-      <w:r>
-        <w:t xml:space="preserve">(ii)</w:t>
-      </w:r>
-      <w:bookmarkEnd w:id="51"/>
-    </w:p>
-    <w:p>
-      <w:pPr>
-        <w:pStyle w:val="SourceCode"/>
-      </w:pPr>
-      <w:r>
-        <w:rPr>
-          <w:rStyle w:val="NormalTok"/>
-        </w:rPr>
-        <w:t xml:space="preserve">d2a &lt;-</w:t>
-      </w:r>
-      <w:r>
-        <w:rPr>
-          <w:rStyle w:val="StringTok"/>
-        </w:rPr>
-        <w:t xml:space="preserve"> </w:t>
-      </w:r>
-      <w:r>
-        <w:rPr>
-          <w:rStyle w:val="NormalTok"/>
-        </w:rPr>
-        <w:t xml:space="preserve">d2 </w:t>
-      </w:r>
-      <w:r>
-        <w:rPr>
-          <w:rStyle w:val="OperatorTok"/>
-        </w:rPr>
-        <w:t xml:space="preserve">%&gt;%</w:t>
-      </w:r>
-      <w:r>
-        <w:rPr>
-          <w:rStyle w:val="StringTok"/>
-        </w:rPr>
-        <w:t xml:space="preserve"> </w:t>
-      </w:r>
-      <w:r>
-        <w:br/>
-      </w:r>
-      <w:r>
-        <w:rPr>
-          <w:rStyle w:val="StringTok"/>
-        </w:rPr>
-        <w:t xml:space="preserve">  </w:t>
-      </w:r>
-      <w:r>
-        <w:rPr>
-          <w:rStyle w:val="KeywordTok"/>
-        </w:rPr>
-        <w:t xml:space="preserve">filter</w:t>
-      </w:r>
-      <w:r>
-        <w:rPr>
-          <w:rStyle w:val="NormalTok"/>
-        </w:rPr>
-        <w:t xml:space="preserve">(fsize</w:t>
-      </w:r>
-      <w:r>
-        <w:rPr>
-          <w:rStyle w:val="OperatorTok"/>
-        </w:rPr>
-        <w:t xml:space="preserve">==</w:t>
-      </w:r>
-      <w:r>
-        <w:rPr>
-          <w:rStyle w:val="DecValTok"/>
-        </w:rPr>
-        <w:t xml:space="preserve">1</w:t>
-      </w:r>
-      <w:r>
-        <w:rPr>
-          <w:rStyle w:val="NormalTok"/>
-        </w:rPr>
-        <w:t xml:space="preserve">)</w:t>
-      </w:r>
-      <w:r>
-        <w:br/>
-      </w:r>
-      <w:r>
-        <w:rPr>
-          <w:rStyle w:val="NormalTok"/>
-        </w:rPr>
-        <w:t xml:space="preserve">mrm2 &lt;-</w:t>
-      </w:r>
-      <w:r>
-        <w:rPr>
-          <w:rStyle w:val="StringTok"/>
-        </w:rPr>
-        <w:t xml:space="preserve"> </w:t>
-      </w:r>
-      <w:r>
-        <w:rPr>
-          <w:rStyle w:val="KeywordTok"/>
-        </w:rPr>
-        <w:t xml:space="preserve">lm</w:t>
-      </w:r>
-      <w:r>
-        <w:rPr>
-          <w:rStyle w:val="NormalTok"/>
-        </w:rPr>
-        <w:t xml:space="preserve">(nettfa</w:t>
-      </w:r>
-      <w:r>
-        <w:rPr>
-          <w:rStyle w:val="OperatorTok"/>
-        </w:rPr>
-        <w:t xml:space="preserve">~</w:t>
-      </w:r>
-      <w:r>
-        <w:rPr>
-          <w:rStyle w:val="NormalTok"/>
-        </w:rPr>
-        <w:t xml:space="preserve">inc</w:t>
-      </w:r>
-      <w:r>
-        <w:rPr>
-          <w:rStyle w:val="OperatorTok"/>
-        </w:rPr>
-        <w:t xml:space="preserve">+</w:t>
-      </w:r>
-      <w:r>
-        <w:rPr>
-          <w:rStyle w:val="NormalTok"/>
-        </w:rPr>
-        <w:t xml:space="preserve">age, d2a)</w:t>
-      </w:r>
-      <w:r>
-        <w:br/>
-      </w:r>
-      <w:r>
-        <w:rPr>
-          <w:rStyle w:val="KeywordTok"/>
-        </w:rPr>
-        <w:t xml:space="preserve">stargazer</w:t>
-      </w:r>
-      <w:r>
-        <w:rPr>
-          <w:rStyle w:val="NormalTok"/>
-        </w:rPr>
-        <w:t xml:space="preserve">(mrm2, </w:t>
-      </w:r>
-      <w:r>
-        <w:rPr>
-          <w:rStyle w:val="DataTypeTok"/>
-        </w:rPr>
-        <w:t xml:space="preserve">type=</w:t>
-      </w:r>
-      <w:r>
-        <w:rPr>
-          <w:rStyle w:val="StringTok"/>
-        </w:rPr>
-        <w:t xml:space="preserve">'text'</w:t>
-      </w:r>
-      <w:r>
-        <w:rPr>
-          <w:rStyle w:val="NormalTok"/>
-        </w:rPr>
-        <w:t xml:space="preserve">)</w:t>
-      </w:r>
-    </w:p>
-    <w:p>
-      <w:pPr>
-        <w:pStyle w:val="SourceCode"/>
-      </w:pPr>
-      <w:r>
-        <w:rPr>
-          <w:rStyle w:val="VerbatimChar"/>
-        </w:rPr>
-        <w:t xml:space="preserve">## </w:t>
-      </w:r>
-      <w:r>
-        <w:br/>
-      </w:r>
-      <w:r>
-        <w:rPr>
-          <w:rStyle w:val="VerbatimChar"/>
-        </w:rPr>
-        <w:t xml:space="preserve">## ===============================================</w:t>
-      </w:r>
-      <w:r>
-        <w:br/>
-      </w:r>
-      <w:r>
-        <w:rPr>
-          <w:rStyle w:val="VerbatimChar"/>
-        </w:rPr>
-        <w:t xml:space="preserve">##                         Dependent variable:    </w:t>
-      </w:r>
-      <w:r>
-        <w:br/>
-      </w:r>
-      <w:r>
-        <w:rPr>
-          <w:rStyle w:val="VerbatimChar"/>
-        </w:rPr>
-        <w:t xml:space="preserve">##                     ---------------------------</w:t>
-      </w:r>
-      <w:r>
-        <w:br/>
-      </w:r>
-      <w:r>
-        <w:rPr>
-          <w:rStyle w:val="VerbatimChar"/>
-        </w:rPr>
-        <w:t xml:space="preserve">##                               nettfa           </w:t>
-      </w:r>
-      <w:r>
-        <w:br/>
-      </w:r>
-      <w:r>
-        <w:rPr>
-          <w:rStyle w:val="VerbatimChar"/>
-        </w:rPr>
-        <w:t xml:space="preserve">## -----------------------------------------------</w:t>
-      </w:r>
-      <w:r>
-        <w:br/>
-      </w:r>
-      <w:r>
-        <w:rPr>
-          <w:rStyle w:val="VerbatimChar"/>
-        </w:rPr>
-        <w:t xml:space="preserve">## inc                          0.799***          </w:t>
-      </w:r>
-      <w:r>
-        <w:br/>
-      </w:r>
-      <w:r>
-        <w:rPr>
-          <w:rStyle w:val="VerbatimChar"/>
-        </w:rPr>
-        <w:t xml:space="preserve">##                               (0.060)          </w:t>
-      </w:r>
-      <w:r>
-        <w:br/>
-      </w:r>
-      <w:r>
-        <w:rPr>
-          <w:rStyle w:val="VerbatimChar"/>
-        </w:rPr>
-        <w:t xml:space="preserve">##                                                </w:t>
-      </w:r>
-      <w:r>
-        <w:br/>
-      </w:r>
-      <w:r>
-        <w:rPr>
-          <w:rStyle w:val="VerbatimChar"/>
-        </w:rPr>
-        <w:t xml:space="preserve">## age                          0.843***          </w:t>
-      </w:r>
-      <w:r>
-        <w:br/>
-      </w:r>
-      <w:r>
-        <w:rPr>
-          <w:rStyle w:val="VerbatimChar"/>
-        </w:rPr>
-        <w:t xml:space="preserve">##                               (0.092)          </w:t>
-      </w:r>
-      <w:r>
-        <w:br/>
-      </w:r>
-      <w:r>
-        <w:rPr>
-          <w:rStyle w:val="VerbatimChar"/>
-        </w:rPr>
-        <w:t xml:space="preserve">##                                                </w:t>
-      </w:r>
-      <w:r>
-        <w:br/>
-      </w:r>
-      <w:r>
-        <w:rPr>
-          <w:rStyle w:val="VerbatimChar"/>
-        </w:rPr>
-        <w:t xml:space="preserve">## Constant                    -43.040***         </w:t>
-      </w:r>
-      <w:r>
-        <w:br/>
-      </w:r>
-      <w:r>
-        <w:rPr>
-          <w:rStyle w:val="VerbatimChar"/>
-        </w:rPr>
-        <w:t xml:space="preserve">##                               (4.080)          </w:t>
-      </w:r>
-      <w:r>
-        <w:br/>
-      </w:r>
-      <w:r>
-        <w:rPr>
-          <w:rStyle w:val="VerbatimChar"/>
-        </w:rPr>
-        <w:t xml:space="preserve">##                                                </w:t>
-      </w:r>
-      <w:r>
-        <w:br/>
-      </w:r>
-      <w:r>
-        <w:rPr>
-          <w:rStyle w:val="VerbatimChar"/>
-        </w:rPr>
-        <w:t xml:space="preserve">## -----------------------------------------------</w:t>
-      </w:r>
-      <w:r>
-        <w:br/>
-      </w:r>
-      <w:r>
-        <w:rPr>
-          <w:rStyle w:val="VerbatimChar"/>
-        </w:rPr>
-        <w:t xml:space="preserve">## Observations                   2,017           </w:t>
-      </w:r>
-      <w:r>
-        <w:br/>
-      </w:r>
-      <w:r>
-        <w:rPr>
-          <w:rStyle w:val="VerbatimChar"/>
-        </w:rPr>
-        <w:t xml:space="preserve">## R2                             0.119           </w:t>
-      </w:r>
-      <w:r>
-        <w:br/>
-      </w:r>
-      <w:r>
-        <w:rPr>
-          <w:rStyle w:val="VerbatimChar"/>
-        </w:rPr>
-        <w:t xml:space="preserve">## Adjusted R2                    0.118           </w:t>
-      </w:r>
-      <w:r>
-        <w:br/>
-      </w:r>
-      <w:r>
-        <w:rPr>
-          <w:rStyle w:val="VerbatimChar"/>
-        </w:rPr>
-        <w:t xml:space="preserve">## Residual Std. Error     44.683 (df = 2014)     </w:t>
-      </w:r>
-      <w:r>
-        <w:br/>
-      </w:r>
-      <w:r>
-        <w:rPr>
-          <w:rStyle w:val="VerbatimChar"/>
-        </w:rPr>
-        <w:t xml:space="preserve">## F Statistic          136.465*** (df = 2; 2014) </w:t>
-      </w:r>
-      <w:r>
-        <w:br/>
-      </w:r>
-      <w:r>
-        <w:rPr>
-          <w:rStyle w:val="VerbatimChar"/>
-        </w:rPr>
-        <w:t xml:space="preserve">## ===============================================</w:t>
-      </w:r>
-      <w:r>
-        <w:br/>
-      </w:r>
-      <w:r>
-        <w:rPr>
-          <w:rStyle w:val="VerbatimChar"/>
-        </w:rPr>
-        <w:t xml:space="preserve">## Note:               *p&lt;0.1; **p&lt;0.05; ***p&lt;0.01</w:t>
       </w:r>
     </w:p>
     <w:p>
@@ -3607,6 +4940,64 @@
     </w:p>
     <w:p>
       <w:pPr>
+        <w:pStyle w:val="SourceCode"/>
+      </w:pPr>
+      <w:r>
+        <w:rPr>
+          <w:rStyle w:val="KeywordTok"/>
+        </w:rPr>
+        <w:t xml:space="preserve">pt</w:t>
+      </w:r>
+      <w:r>
+        <w:rPr>
+          <w:rStyle w:val="NormalTok"/>
+        </w:rPr>
+        <w:t xml:space="preserve">(</w:t>
+      </w:r>
+      <w:r>
+        <w:rPr>
+          <w:rStyle w:val="OperatorTok"/>
+        </w:rPr>
+        <w:t xml:space="preserve">-</w:t>
+      </w:r>
+      <w:r>
+        <w:rPr>
+          <w:rStyle w:val="FloatTok"/>
+        </w:rPr>
+        <w:t xml:space="preserve">1.5</w:t>
+      </w:r>
+      <w:r>
+        <w:rPr>
+          <w:rStyle w:val="NormalTok"/>
+        </w:rPr>
+        <w:t xml:space="preserve">,</w:t>
+      </w:r>
+      <w:r>
+        <w:rPr>
+          <w:rStyle w:val="DecValTok"/>
+        </w:rPr>
+        <w:t xml:space="preserve">2014</w:t>
+      </w:r>
+      <w:r>
+        <w:rPr>
+          <w:rStyle w:val="NormalTok"/>
+        </w:rPr>
+        <w:t xml:space="preserve">)</w:t>
+      </w:r>
+    </w:p>
+    <w:p>
+      <w:pPr>
+        <w:pStyle w:val="SourceCode"/>
+      </w:pPr>
+      <w:r>
+        <w:rPr>
+          <w:rStyle w:val="VerbatimChar"/>
+        </w:rPr>
+        <w:t xml:space="preserve">[1] 0.06688557</w:t>
+      </w:r>
+    </w:p>
+    <w:p>
+      <w:pPr>
         <w:pStyle w:val="Heading3"/>
       </w:pPr>
       <w:bookmarkStart w:id="54" w:name="v"/>
@@ -3614,6 +5005,306 @@
         <w:t xml:space="preserve">(v)</w:t>
       </w:r>
       <w:bookmarkEnd w:id="54"/>
+    </w:p>
+    <w:p>
+      <w:pPr>
+        <w:pStyle w:val="SourceCode"/>
+      </w:pPr>
+      <w:r>
+        <w:rPr>
+          <w:rStyle w:val="NormalTok"/>
+        </w:rPr>
+        <w:t xml:space="preserve">srm &lt;-</w:t>
+      </w:r>
+      <w:r>
+        <w:rPr>
+          <w:rStyle w:val="StringTok"/>
+        </w:rPr>
+        <w:t xml:space="preserve"> </w:t>
+      </w:r>
+      <w:r>
+        <w:rPr>
+          <w:rStyle w:val="KeywordTok"/>
+        </w:rPr>
+        <w:t xml:space="preserve">lm</w:t>
+      </w:r>
+      <w:r>
+        <w:rPr>
+          <w:rStyle w:val="NormalTok"/>
+        </w:rPr>
+        <w:t xml:space="preserve">(nettfa</w:t>
+      </w:r>
+      <w:r>
+        <w:rPr>
+          <w:rStyle w:val="OperatorTok"/>
+        </w:rPr>
+        <w:t xml:space="preserve">~</w:t>
+      </w:r>
+      <w:r>
+        <w:rPr>
+          <w:rStyle w:val="NormalTok"/>
+        </w:rPr>
+        <w:t xml:space="preserve">inc, d2a)</w:t>
+      </w:r>
+      <w:r>
+        <w:br/>
+      </w:r>
+      <w:r>
+        <w:rPr>
+          <w:rStyle w:val="KeywordTok"/>
+        </w:rPr>
+        <w:t xml:space="preserve">stargazer</w:t>
+      </w:r>
+      <w:r>
+        <w:rPr>
+          <w:rStyle w:val="NormalTok"/>
+        </w:rPr>
+        <w:t xml:space="preserve">(srm, mrm2, </w:t>
+      </w:r>
+      <w:r>
+        <w:rPr>
+          <w:rStyle w:val="DataTypeTok"/>
+        </w:rPr>
+        <w:t xml:space="preserve">type =</w:t>
+      </w:r>
+      <w:r>
+        <w:rPr>
+          <w:rStyle w:val="NormalTok"/>
+        </w:rPr>
+        <w:t xml:space="preserve"> </w:t>
+      </w:r>
+      <w:r>
+        <w:rPr>
+          <w:rStyle w:val="StringTok"/>
+        </w:rPr>
+        <w:t xml:space="preserve">'text'</w:t>
+      </w:r>
+      <w:r>
+        <w:rPr>
+          <w:rStyle w:val="NormalTok"/>
+        </w:rPr>
+        <w:t xml:space="preserve">)</w:t>
+      </w:r>
+    </w:p>
+    <w:p>
+      <w:pPr>
+        <w:pStyle w:val="SourceCode"/>
+      </w:pPr>
+      <w:r>
+        <w:br/>
+      </w:r>
+      <w:r>
+        <w:rPr>
+          <w:rStyle w:val="VerbatimChar"/>
+        </w:rPr>
+        <w:t xml:space="preserve">=======================================================================</w:t>
+      </w:r>
+      <w:r>
+        <w:br/>
+      </w:r>
+      <w:r>
+        <w:rPr>
+          <w:rStyle w:val="VerbatimChar"/>
+        </w:rPr>
+        <w:t xml:space="preserve">                                    Dependent variable:                </w:t>
+      </w:r>
+      <w:r>
+        <w:br/>
+      </w:r>
+      <w:r>
+        <w:rPr>
+          <w:rStyle w:val="VerbatimChar"/>
+        </w:rPr>
+        <w:t xml:space="preserve">                    ---------------------------------------------------</w:t>
+      </w:r>
+      <w:r>
+        <w:br/>
+      </w:r>
+      <w:r>
+        <w:rPr>
+          <w:rStyle w:val="VerbatimChar"/>
+        </w:rPr>
+        <w:t xml:space="preserve">                                          nettfa                       </w:t>
+      </w:r>
+      <w:r>
+        <w:br/>
+      </w:r>
+      <w:r>
+        <w:rPr>
+          <w:rStyle w:val="VerbatimChar"/>
+        </w:rPr>
+        <w:t xml:space="preserve">                               (1)                       (2)           </w:t>
+      </w:r>
+      <w:r>
+        <w:br/>
+      </w:r>
+      <w:r>
+        <w:rPr>
+          <w:rStyle w:val="VerbatimChar"/>
+        </w:rPr>
+        <w:t xml:space="preserve">-----------------------------------------------------------------------</w:t>
+      </w:r>
+      <w:r>
+        <w:br/>
+      </w:r>
+      <w:r>
+        <w:rPr>
+          <w:rStyle w:val="VerbatimChar"/>
+        </w:rPr>
+        <w:t xml:space="preserve">inc                         0.821***                  0.799***         </w:t>
+      </w:r>
+      <w:r>
+        <w:br/>
+      </w:r>
+      <w:r>
+        <w:rPr>
+          <w:rStyle w:val="VerbatimChar"/>
+        </w:rPr>
+        <w:t xml:space="preserve">                             (0.061)                   (0.060)         </w:t>
+      </w:r>
+      <w:r>
+        <w:br/>
+      </w:r>
+      <w:r>
+        <w:rPr>
+          <w:rStyle w:val="VerbatimChar"/>
+        </w:rPr>
+        <w:t xml:space="preserve">                                                                       </w:t>
+      </w:r>
+      <w:r>
+        <w:br/>
+      </w:r>
+      <w:r>
+        <w:rPr>
+          <w:rStyle w:val="VerbatimChar"/>
+        </w:rPr>
+        <w:t xml:space="preserve">age                                                   0.843***         </w:t>
+      </w:r>
+      <w:r>
+        <w:br/>
+      </w:r>
+      <w:r>
+        <w:rPr>
+          <w:rStyle w:val="VerbatimChar"/>
+        </w:rPr>
+        <w:t xml:space="preserve">                                                       (0.092)         </w:t>
+      </w:r>
+      <w:r>
+        <w:br/>
+      </w:r>
+      <w:r>
+        <w:rPr>
+          <w:rStyle w:val="VerbatimChar"/>
+        </w:rPr>
+        <w:t xml:space="preserve">                                                                       </w:t>
+      </w:r>
+      <w:r>
+        <w:br/>
+      </w:r>
+      <w:r>
+        <w:rPr>
+          <w:rStyle w:val="VerbatimChar"/>
+        </w:rPr>
+        <w:t xml:space="preserve">Constant                   -10.571***                -43.040***        </w:t>
+      </w:r>
+      <w:r>
+        <w:br/>
+      </w:r>
+      <w:r>
+        <w:rPr>
+          <w:rStyle w:val="VerbatimChar"/>
+        </w:rPr>
+        <w:t xml:space="preserve">                             (2.061)                   (4.080)         </w:t>
+      </w:r>
+      <w:r>
+        <w:br/>
+      </w:r>
+      <w:r>
+        <w:rPr>
+          <w:rStyle w:val="VerbatimChar"/>
+        </w:rPr>
+        <w:t xml:space="preserve">                                                                       </w:t>
+      </w:r>
+      <w:r>
+        <w:br/>
+      </w:r>
+      <w:r>
+        <w:rPr>
+          <w:rStyle w:val="VerbatimChar"/>
+        </w:rPr>
+        <w:t xml:space="preserve">-----------------------------------------------------------------------</w:t>
+      </w:r>
+      <w:r>
+        <w:br/>
+      </w:r>
+      <w:r>
+        <w:rPr>
+          <w:rStyle w:val="VerbatimChar"/>
+        </w:rPr>
+        <w:t xml:space="preserve">Observations                  2,017                     2,017          </w:t>
+      </w:r>
+      <w:r>
+        <w:br/>
+      </w:r>
+      <w:r>
+        <w:rPr>
+          <w:rStyle w:val="VerbatimChar"/>
+        </w:rPr>
+        <w:t xml:space="preserve">R2                            0.083                     0.119          </w:t>
+      </w:r>
+      <w:r>
+        <w:br/>
+      </w:r>
+      <w:r>
+        <w:rPr>
+          <w:rStyle w:val="VerbatimChar"/>
+        </w:rPr>
+        <w:t xml:space="preserve">Adjusted R2                   0.082                     0.118          </w:t>
+      </w:r>
+      <w:r>
+        <w:br/>
+      </w:r>
+      <w:r>
+        <w:rPr>
+          <w:rStyle w:val="VerbatimChar"/>
+        </w:rPr>
+        <w:t xml:space="preserve">Residual Std. Error    45.592 (df = 2015)        44.683 (df = 2014)    </w:t>
+      </w:r>
+      <w:r>
+        <w:br/>
+      </w:r>
+      <w:r>
+        <w:rPr>
+          <w:rStyle w:val="VerbatimChar"/>
+        </w:rPr>
+        <w:t xml:space="preserve">F Statistic         181.599*** (df = 1; 2015) 136.465*** (df = 2; 2014)</w:t>
+      </w:r>
+      <w:r>
+        <w:br/>
+      </w:r>
+      <w:r>
+        <w:rPr>
+          <w:rStyle w:val="VerbatimChar"/>
+        </w:rPr>
+        <w:t xml:space="preserve">=======================================================================</w:t>
+      </w:r>
+      <w:r>
+        <w:br/>
+      </w:r>
+      <w:r>
+        <w:rPr>
+          <w:rStyle w:val="VerbatimChar"/>
+        </w:rPr>
+        <w:t xml:space="preserve">Note:                                       *p&lt;0.1; **p&lt;0.05; ***p&lt;0.01</w:t>
+      </w:r>
+    </w:p>
+    <w:p>
+      <w:pPr>
+        <w:pStyle w:val="FirstParagraph"/>
+      </w:pPr>
+      <w:r>
+        <w:t xml:space="preserve">When calculating the regression using just inc, the estimated coefficient is larger than it is the first model. It is going to be larger because the correlation is small between age and inc. So when we remove the age, we introduce a small postivie bias into the model which gives us a larger estimated coefficient.</w:t>
+      </w:r>
     </w:p>
     <w:p>
       <w:pPr>
@@ -4277,7 +5968,49 @@
         <w:rPr>
           <w:rStyle w:val="NormalTok"/>
         </w:rPr>
-        <w:t xml:space="preserve">prppov))</w:t>
+        <w:t xml:space="preserve">prppov, </w:t>
+      </w:r>
+      <w:r>
+        <w:rPr>
+          <w:rStyle w:val="DataTypeTok"/>
+        </w:rPr>
+        <w:t xml:space="preserve">method =</w:t>
+      </w:r>
+      <w:r>
+        <w:rPr>
+          <w:rStyle w:val="NormalTok"/>
+        </w:rPr>
+        <w:t xml:space="preserve"> </w:t>
+      </w:r>
+      <w:r>
+        <w:rPr>
+          <w:rStyle w:val="StringTok"/>
+        </w:rPr>
+        <w:t xml:space="preserve">"pearson"</w:t>
+      </w:r>
+      <w:r>
+        <w:rPr>
+          <w:rStyle w:val="NormalTok"/>
+        </w:rPr>
+        <w:t xml:space="preserve">, </w:t>
+      </w:r>
+      <w:r>
+        <w:rPr>
+          <w:rStyle w:val="DataTypeTok"/>
+        </w:rPr>
+        <w:t xml:space="preserve">use=</w:t>
+      </w:r>
+      <w:r>
+        <w:rPr>
+          <w:rStyle w:val="StringTok"/>
+        </w:rPr>
+        <w:t xml:space="preserve">"complete.obs"</w:t>
+      </w:r>
+      <w:r>
+        <w:rPr>
+          <w:rStyle w:val="NormalTok"/>
+        </w:rPr>
+        <w:t xml:space="preserve">))</w:t>
       </w:r>
     </w:p>
     <w:p>
@@ -4476,6 +6209,218 @@
     </w:tbl>
     <w:p>
       <w:pPr>
+        <w:pStyle w:val="SourceCode"/>
+      </w:pPr>
+      <w:r>
+        <w:rPr>
+          <w:rStyle w:val="KeywordTok"/>
+        </w:rPr>
+        <w:t xml:space="preserve">summary</w:t>
+      </w:r>
+      <w:r>
+        <w:rPr>
+          <w:rStyle w:val="NormalTok"/>
+        </w:rPr>
+        <w:t xml:space="preserve">(mrm3)</w:t>
+      </w:r>
+    </w:p>
+    <w:p>
+      <w:pPr>
+        <w:pStyle w:val="SourceCode"/>
+      </w:pPr>
+      <w:r>
+        <w:br/>
+      </w:r>
+      <w:r>
+        <w:rPr>
+          <w:rStyle w:val="VerbatimChar"/>
+        </w:rPr>
+        <w:t xml:space="preserve">Call:</w:t>
+      </w:r>
+      <w:r>
+        <w:br/>
+      </w:r>
+      <w:r>
+        <w:rPr>
+          <w:rStyle w:val="VerbatimChar"/>
+        </w:rPr>
+        <w:t xml:space="preserve">lm(formula = lpsoda ~ prpblck + lincome + prppov, data = d3)</w:t>
+      </w:r>
+      <w:r>
+        <w:br/>
+      </w:r>
+      <w:r>
+        <w:br/>
+      </w:r>
+      <w:r>
+        <w:rPr>
+          <w:rStyle w:val="VerbatimChar"/>
+        </w:rPr>
+        <w:t xml:space="preserve">Residuals:</w:t>
+      </w:r>
+      <w:r>
+        <w:br/>
+      </w:r>
+      <w:r>
+        <w:rPr>
+          <w:rStyle w:val="VerbatimChar"/>
+        </w:rPr>
+        <w:t xml:space="preserve">     Min       1Q   Median       3Q      Max </w:t>
+      </w:r>
+      <w:r>
+        <w:br/>
+      </w:r>
+      <w:r>
+        <w:rPr>
+          <w:rStyle w:val="VerbatimChar"/>
+        </w:rPr>
+        <w:t xml:space="preserve">-0.32218 -0.04648  0.00651  0.04272  0.35622 </w:t>
+      </w:r>
+      <w:r>
+        <w:br/>
+      </w:r>
+      <w:r>
+        <w:br/>
+      </w:r>
+      <w:r>
+        <w:rPr>
+          <w:rStyle w:val="VerbatimChar"/>
+        </w:rPr>
+        <w:t xml:space="preserve">Coefficients:</w:t>
+      </w:r>
+      <w:r>
+        <w:br/>
+      </w:r>
+      <w:r>
+        <w:rPr>
+          <w:rStyle w:val="VerbatimChar"/>
+        </w:rPr>
+        <w:t xml:space="preserve">            Estimate Std. Error t value Pr(&gt;|t|)    </w:t>
+      </w:r>
+      <w:r>
+        <w:br/>
+      </w:r>
+      <w:r>
+        <w:rPr>
+          <w:rStyle w:val="VerbatimChar"/>
+        </w:rPr>
+        <w:t xml:space="preserve">(Intercept) -1.46333    0.29371  -4.982  9.4e-07 ***</w:t>
+      </w:r>
+      <w:r>
+        <w:br/>
+      </w:r>
+      <w:r>
+        <w:rPr>
+          <w:rStyle w:val="VerbatimChar"/>
+        </w:rPr>
+        <w:t xml:space="preserve">prpblck      0.07281    0.03068   2.373   0.0181 *  </w:t>
+      </w:r>
+      <w:r>
+        <w:br/>
+      </w:r>
+      <w:r>
+        <w:rPr>
+          <w:rStyle w:val="VerbatimChar"/>
+        </w:rPr>
+        <w:t xml:space="preserve">lincome      0.13696    0.02676   5.119  4.8e-07 ***</w:t>
+      </w:r>
+      <w:r>
+        <w:br/>
+      </w:r>
+      <w:r>
+        <w:rPr>
+          <w:rStyle w:val="VerbatimChar"/>
+        </w:rPr>
+        <w:t xml:space="preserve">prppov       0.38036    0.13279   2.864   0.0044 ** </w:t>
+      </w:r>
+      <w:r>
+        <w:br/>
+      </w:r>
+      <w:r>
+        <w:rPr>
+          <w:rStyle w:val="VerbatimChar"/>
+        </w:rPr>
+        <w:t xml:space="preserve">---</w:t>
+      </w:r>
+      <w:r>
+        <w:br/>
+      </w:r>
+      <w:r>
+        <w:rPr>
+          <w:rStyle w:val="VerbatimChar"/>
+        </w:rPr>
+        <w:t xml:space="preserve">Signif. codes:  0 '***' 0.001 '**' 0.01 '*' 0.05 '.' 0.1 ' ' 1</w:t>
+      </w:r>
+      <w:r>
+        <w:br/>
+      </w:r>
+      <w:r>
+        <w:br/>
+      </w:r>
+      <w:r>
+        <w:rPr>
+          <w:rStyle w:val="VerbatimChar"/>
+        </w:rPr>
+        <w:t xml:space="preserve">Residual standard error: 0.08137 on 397 degrees of freedom</w:t>
+      </w:r>
+      <w:r>
+        <w:br/>
+      </w:r>
+      <w:r>
+        <w:rPr>
+          <w:rStyle w:val="VerbatimChar"/>
+        </w:rPr>
+        <w:t xml:space="preserve">  (9 observations deleted due to missingness)</w:t>
+      </w:r>
+      <w:r>
+        <w:br/>
+      </w:r>
+      <w:r>
+        <w:rPr>
+          <w:rStyle w:val="VerbatimChar"/>
+        </w:rPr>
+        <w:t xml:space="preserve">Multiple R-squared:  0.08696,   Adjusted R-squared:  0.08006 </w:t>
+      </w:r>
+      <w:r>
+        <w:br/>
+      </w:r>
+      <w:r>
+        <w:rPr>
+          <w:rStyle w:val="VerbatimChar"/>
+        </w:rPr>
+        <w:t xml:space="preserve">F-statistic:  12.6 on 3 and 397 DF,  p-value: 6.917e-08</w:t>
+      </w:r>
+    </w:p>
+    <w:p>
+      <w:pPr>
+        <w:pStyle w:val="FirstParagraph"/>
+      </w:pPr>
+      <w:r>
+        <w:t xml:space="preserve">The correlation between log(income) and prppov is</w:t>
+      </w:r>
+      <w:r>
+        <w:t xml:space="preserve"> </w:t>
+      </w:r>
+      <w:r>
+        <w:rPr>
+          <w:b/>
+        </w:rPr>
+        <w:t xml:space="preserve">-0.8385</w:t>
+      </w:r>
+      <w:r>
+        <w:t xml:space="preserve">.</w:t>
+      </w:r>
+    </w:p>
+    <w:p>
+      <w:pPr>
+        <w:pStyle w:val="BodyText"/>
+      </w:pPr>
+      <w:r>
+        <w:t xml:space="preserve">The p-value for log(income) is 0.0045 and the p-value for prppov is 0.00001. These are both significant at the 1% level.</w:t>
+      </w:r>
+    </w:p>
+    <w:p>
+      <w:pPr>
         <w:pStyle w:val="Heading3"/>
       </w:pPr>
       <w:bookmarkStart w:id="58" w:name="iii-7"/>
@@ -4483,6 +6428,666 @@
         <w:t xml:space="preserve">(iii)</w:t>
       </w:r>
       <w:bookmarkEnd w:id="58"/>
+    </w:p>
+    <w:p>
+      <w:pPr>
+        <w:pStyle w:val="SourceCode"/>
+      </w:pPr>
+      <w:r>
+        <w:rPr>
+          <w:rStyle w:val="NormalTok"/>
+        </w:rPr>
+        <w:t xml:space="preserve">mrm4 &lt;-</w:t>
+      </w:r>
+      <w:r>
+        <w:rPr>
+          <w:rStyle w:val="StringTok"/>
+        </w:rPr>
+        <w:t xml:space="preserve"> </w:t>
+      </w:r>
+      <w:r>
+        <w:rPr>
+          <w:rStyle w:val="KeywordTok"/>
+        </w:rPr>
+        <w:t xml:space="preserve">lm</w:t>
+      </w:r>
+      <w:r>
+        <w:rPr>
+          <w:rStyle w:val="NormalTok"/>
+        </w:rPr>
+        <w:t xml:space="preserve">(lpsoda</w:t>
+      </w:r>
+      <w:r>
+        <w:rPr>
+          <w:rStyle w:val="OperatorTok"/>
+        </w:rPr>
+        <w:t xml:space="preserve">~</w:t>
+      </w:r>
+      <w:r>
+        <w:rPr>
+          <w:rStyle w:val="NormalTok"/>
+        </w:rPr>
+        <w:t xml:space="preserve">prpblck</w:t>
+      </w:r>
+      <w:r>
+        <w:rPr>
+          <w:rStyle w:val="OperatorTok"/>
+        </w:rPr>
+        <w:t xml:space="preserve">+</w:t>
+      </w:r>
+      <w:r>
+        <w:rPr>
+          <w:rStyle w:val="NormalTok"/>
+        </w:rPr>
+        <w:t xml:space="preserve">lincome</w:t>
+      </w:r>
+      <w:r>
+        <w:rPr>
+          <w:rStyle w:val="OperatorTok"/>
+        </w:rPr>
+        <w:t xml:space="preserve">+</w:t>
+      </w:r>
+      <w:r>
+        <w:rPr>
+          <w:rStyle w:val="NormalTok"/>
+        </w:rPr>
+        <w:t xml:space="preserve">prppov</w:t>
+      </w:r>
+      <w:r>
+        <w:rPr>
+          <w:rStyle w:val="OperatorTok"/>
+        </w:rPr>
+        <w:t xml:space="preserve">+</w:t>
+      </w:r>
+      <w:r>
+        <w:rPr>
+          <w:rStyle w:val="NormalTok"/>
+        </w:rPr>
+        <w:t xml:space="preserve">lhseval, d3)</w:t>
+      </w:r>
+      <w:r>
+        <w:br/>
+      </w:r>
+      <w:r>
+        <w:rPr>
+          <w:rStyle w:val="KeywordTok"/>
+        </w:rPr>
+        <w:t xml:space="preserve">stargazer</w:t>
+      </w:r>
+      <w:r>
+        <w:rPr>
+          <w:rStyle w:val="NormalTok"/>
+        </w:rPr>
+        <w:t xml:space="preserve">(mrm4, </w:t>
+      </w:r>
+      <w:r>
+        <w:rPr>
+          <w:rStyle w:val="DataTypeTok"/>
+        </w:rPr>
+        <w:t xml:space="preserve">type=</w:t>
+      </w:r>
+      <w:r>
+        <w:rPr>
+          <w:rStyle w:val="StringTok"/>
+        </w:rPr>
+        <w:t xml:space="preserve">'text'</w:t>
+      </w:r>
+      <w:r>
+        <w:rPr>
+          <w:rStyle w:val="NormalTok"/>
+        </w:rPr>
+        <w:t xml:space="preserve">)</w:t>
+      </w:r>
+    </w:p>
+    <w:p>
+      <w:pPr>
+        <w:pStyle w:val="SourceCode"/>
+      </w:pPr>
+      <w:r>
+        <w:br/>
+      </w:r>
+      <w:r>
+        <w:rPr>
+          <w:rStyle w:val="VerbatimChar"/>
+        </w:rPr>
+        <w:t xml:space="preserve">===============================================</w:t>
+      </w:r>
+      <w:r>
+        <w:br/>
+      </w:r>
+      <w:r>
+        <w:rPr>
+          <w:rStyle w:val="VerbatimChar"/>
+        </w:rPr>
+        <w:t xml:space="preserve">                        Dependent variable:    </w:t>
+      </w:r>
+      <w:r>
+        <w:br/>
+      </w:r>
+      <w:r>
+        <w:rPr>
+          <w:rStyle w:val="VerbatimChar"/>
+        </w:rPr>
+        <w:t xml:space="preserve">                    ---------------------------</w:t>
+      </w:r>
+      <w:r>
+        <w:br/>
+      </w:r>
+      <w:r>
+        <w:rPr>
+          <w:rStyle w:val="VerbatimChar"/>
+        </w:rPr>
+        <w:t xml:space="preserve">                              lpsoda           </w:t>
+      </w:r>
+      <w:r>
+        <w:br/>
+      </w:r>
+      <w:r>
+        <w:rPr>
+          <w:rStyle w:val="VerbatimChar"/>
+        </w:rPr>
+        <w:t xml:space="preserve">-----------------------------------------------</w:t>
+      </w:r>
+      <w:r>
+        <w:br/>
+      </w:r>
+      <w:r>
+        <w:rPr>
+          <w:rStyle w:val="VerbatimChar"/>
+        </w:rPr>
+        <w:t xml:space="preserve">prpblck                      0.098***          </w:t>
+      </w:r>
+      <w:r>
+        <w:br/>
+      </w:r>
+      <w:r>
+        <w:rPr>
+          <w:rStyle w:val="VerbatimChar"/>
+        </w:rPr>
+        <w:t xml:space="preserve">                              (0.029)          </w:t>
+      </w:r>
+      <w:r>
+        <w:br/>
+      </w:r>
+      <w:r>
+        <w:rPr>
+          <w:rStyle w:val="VerbatimChar"/>
+        </w:rPr>
+        <w:t xml:space="preserve">                                               </w:t>
+      </w:r>
+      <w:r>
+        <w:br/>
+      </w:r>
+      <w:r>
+        <w:rPr>
+          <w:rStyle w:val="VerbatimChar"/>
+        </w:rPr>
+        <w:t xml:space="preserve">lincome                       -0.053           </w:t>
+      </w:r>
+      <w:r>
+        <w:br/>
+      </w:r>
+      <w:r>
+        <w:rPr>
+          <w:rStyle w:val="VerbatimChar"/>
+        </w:rPr>
+        <w:t xml:space="preserve">                              (0.038)          </w:t>
+      </w:r>
+      <w:r>
+        <w:br/>
+      </w:r>
+      <w:r>
+        <w:rPr>
+          <w:rStyle w:val="VerbatimChar"/>
+        </w:rPr>
+        <w:t xml:space="preserve">                                               </w:t>
+      </w:r>
+      <w:r>
+        <w:br/>
+      </w:r>
+      <w:r>
+        <w:rPr>
+          <w:rStyle w:val="VerbatimChar"/>
+        </w:rPr>
+        <w:t xml:space="preserve">prppov                         0.052           </w:t>
+      </w:r>
+      <w:r>
+        <w:br/>
+      </w:r>
+      <w:r>
+        <w:rPr>
+          <w:rStyle w:val="VerbatimChar"/>
+        </w:rPr>
+        <w:t xml:space="preserve">                              (0.134)          </w:t>
+      </w:r>
+      <w:r>
+        <w:br/>
+      </w:r>
+      <w:r>
+        <w:rPr>
+          <w:rStyle w:val="VerbatimChar"/>
+        </w:rPr>
+        <w:t xml:space="preserve">                                               </w:t>
+      </w:r>
+      <w:r>
+        <w:br/>
+      </w:r>
+      <w:r>
+        <w:rPr>
+          <w:rStyle w:val="VerbatimChar"/>
+        </w:rPr>
+        <w:t xml:space="preserve">lhseval                      0.121***          </w:t>
+      </w:r>
+      <w:r>
+        <w:br/>
+      </w:r>
+      <w:r>
+        <w:rPr>
+          <w:rStyle w:val="VerbatimChar"/>
+        </w:rPr>
+        <w:t xml:space="preserve">                              (0.018)          </w:t>
+      </w:r>
+      <w:r>
+        <w:br/>
+      </w:r>
+      <w:r>
+        <w:rPr>
+          <w:rStyle w:val="VerbatimChar"/>
+        </w:rPr>
+        <w:t xml:space="preserve">                                               </w:t>
+      </w:r>
+      <w:r>
+        <w:br/>
+      </w:r>
+      <w:r>
+        <w:rPr>
+          <w:rStyle w:val="VerbatimChar"/>
+        </w:rPr>
+        <w:t xml:space="preserve">Constant                     -0.842***         </w:t>
+      </w:r>
+      <w:r>
+        <w:br/>
+      </w:r>
+      <w:r>
+        <w:rPr>
+          <w:rStyle w:val="VerbatimChar"/>
+        </w:rPr>
+        <w:t xml:space="preserve">                              (0.292)          </w:t>
+      </w:r>
+      <w:r>
+        <w:br/>
+      </w:r>
+      <w:r>
+        <w:rPr>
+          <w:rStyle w:val="VerbatimChar"/>
+        </w:rPr>
+        <w:t xml:space="preserve">                                               </w:t>
+      </w:r>
+      <w:r>
+        <w:br/>
+      </w:r>
+      <w:r>
+        <w:rPr>
+          <w:rStyle w:val="VerbatimChar"/>
+        </w:rPr>
+        <w:t xml:space="preserve">-----------------------------------------------</w:t>
+      </w:r>
+      <w:r>
+        <w:br/>
+      </w:r>
+      <w:r>
+        <w:rPr>
+          <w:rStyle w:val="VerbatimChar"/>
+        </w:rPr>
+        <w:t xml:space="preserve">Observations                    401            </w:t>
+      </w:r>
+      <w:r>
+        <w:br/>
+      </w:r>
+      <w:r>
+        <w:rPr>
+          <w:rStyle w:val="VerbatimChar"/>
+        </w:rPr>
+        <w:t xml:space="preserve">R2                             0.184           </w:t>
+      </w:r>
+      <w:r>
+        <w:br/>
+      </w:r>
+      <w:r>
+        <w:rPr>
+          <w:rStyle w:val="VerbatimChar"/>
+        </w:rPr>
+        <w:t xml:space="preserve">Adjusted R2                    0.176           </w:t>
+      </w:r>
+      <w:r>
+        <w:br/>
+      </w:r>
+      <w:r>
+        <w:rPr>
+          <w:rStyle w:val="VerbatimChar"/>
+        </w:rPr>
+        <w:t xml:space="preserve">Residual Std. Error      0.077 (df = 396)      </w:t>
+      </w:r>
+      <w:r>
+        <w:br/>
+      </w:r>
+      <w:r>
+        <w:rPr>
+          <w:rStyle w:val="VerbatimChar"/>
+        </w:rPr>
+        <w:t xml:space="preserve">F Statistic           22.313*** (df = 4; 396)  </w:t>
+      </w:r>
+      <w:r>
+        <w:br/>
+      </w:r>
+      <w:r>
+        <w:rPr>
+          <w:rStyle w:val="VerbatimChar"/>
+        </w:rPr>
+        <w:t xml:space="preserve">===============================================</w:t>
+      </w:r>
+      <w:r>
+        <w:br/>
+      </w:r>
+      <w:r>
+        <w:rPr>
+          <w:rStyle w:val="VerbatimChar"/>
+        </w:rPr>
+        <w:t xml:space="preserve">Note:               *p&lt;0.1; **p&lt;0.05; ***p&lt;0.01</w:t>
+      </w:r>
+    </w:p>
+    <w:p>
+      <w:pPr>
+        <w:pStyle w:val="FirstParagraph"/>
+      </w:pPr>
+      <w:r>
+        <w:t xml:space="preserve">Adding the variable</w:t>
+      </w:r>
+      <w:r>
+        <w:t xml:space="preserve"> </w:t>
+      </w:r>
+      <w:r>
+        <w:rPr>
+          <w:b/>
+        </w:rPr>
+        <w:t xml:space="preserve">log(hseval)</w:t>
+      </w:r>
+      <w:r>
+        <w:t xml:space="preserve"> </w:t>
+      </w:r>
+      <w:r>
+        <w:t xml:space="preserve">we get the following model:</w:t>
+      </w:r>
+    </w:p>
+    <w:p>
+      <w:pPr>
+        <w:pStyle w:val="BodyText"/>
+      </w:pPr>
+      <m:oMathPara>
+        <m:oMathParaPr>
+          <m:jc m:val="center"/>
+        </m:oMathParaPr>
+        <m:oMath>
+          <m:r>
+            <m:t>l</m:t>
+          </m:r>
+          <m:r>
+            <m:t>o</m:t>
+          </m:r>
+          <m:r>
+            <m:t>g</m:t>
+          </m:r>
+          <m:r>
+            <m:t>(</m:t>
+          </m:r>
+          <m:r>
+            <m:t>p</m:t>
+          </m:r>
+          <m:r>
+            <m:t>s</m:t>
+          </m:r>
+          <m:r>
+            <m:t>o</m:t>
+          </m:r>
+          <m:r>
+            <m:t>d</m:t>
+          </m:r>
+          <m:r>
+            <m:t>a</m:t>
+          </m:r>
+          <m:r>
+            <m:t>)</m:t>
+          </m:r>
+          <m:r>
+            <m:t>=</m:t>
+          </m:r>
+          <m:r>
+            <m:t>−</m:t>
+          </m:r>
+          <m:r>
+            <m:t>0.842</m:t>
+          </m:r>
+          <m:r>
+            <m:t>+</m:t>
+          </m:r>
+          <m:r>
+            <m:t>0.098</m:t>
+          </m:r>
+          <m:r>
+            <m:t>p</m:t>
+          </m:r>
+          <m:r>
+            <m:t>r</m:t>
+          </m:r>
+          <m:r>
+            <m:t>p</m:t>
+          </m:r>
+          <m:r>
+            <m:t>b</m:t>
+          </m:r>
+          <m:r>
+            <m:t>l</m:t>
+          </m:r>
+          <m:r>
+            <m:t>c</m:t>
+          </m:r>
+          <m:r>
+            <m:t>k</m:t>
+          </m:r>
+          <m:r>
+            <m:t>−</m:t>
+          </m:r>
+          <m:r>
+            <m:t>0.053</m:t>
+          </m:r>
+          <m:r>
+            <m:t>l</m:t>
+          </m:r>
+          <m:r>
+            <m:t>o</m:t>
+          </m:r>
+          <m:r>
+            <m:t>g</m:t>
+          </m:r>
+          <m:r>
+            <m:t>(</m:t>
+          </m:r>
+          <m:r>
+            <m:t>i</m:t>
+          </m:r>
+          <m:r>
+            <m:t>n</m:t>
+          </m:r>
+          <m:r>
+            <m:t>c</m:t>
+          </m:r>
+          <m:r>
+            <m:t>o</m:t>
+          </m:r>
+          <m:r>
+            <m:t>m</m:t>
+          </m:r>
+          <m:r>
+            <m:t>e</m:t>
+          </m:r>
+          <m:r>
+            <m:t>)</m:t>
+          </m:r>
+          <m:r>
+            <m:t>+</m:t>
+          </m:r>
+          <m:r>
+            <m:t>0.052</m:t>
+          </m:r>
+          <m:r>
+            <m:t>p</m:t>
+          </m:r>
+          <m:r>
+            <m:t>r</m:t>
+          </m:r>
+          <m:r>
+            <m:t>p</m:t>
+          </m:r>
+          <m:r>
+            <m:t>p</m:t>
+          </m:r>
+          <m:r>
+            <m:t>o</m:t>
+          </m:r>
+          <m:r>
+            <m:t>v</m:t>
+          </m:r>
+          <m:r>
+            <m:t>+</m:t>
+          </m:r>
+          <m:r>
+            <m:t>0.121</m:t>
+          </m:r>
+          <m:r>
+            <m:t>l</m:t>
+          </m:r>
+          <m:r>
+            <m:t>o</m:t>
+          </m:r>
+          <m:r>
+            <m:t>g</m:t>
+          </m:r>
+          <m:r>
+            <m:t>(</m:t>
+          </m:r>
+          <m:r>
+            <m:t>h</m:t>
+          </m:r>
+          <m:r>
+            <m:t>s</m:t>
+          </m:r>
+          <m:r>
+            <m:t>e</m:t>
+          </m:r>
+          <m:r>
+            <m:t>v</m:t>
+          </m:r>
+          <m:r>
+            <m:t>a</m:t>
+          </m:r>
+          <m:r>
+            <m:t>l</m:t>
+          </m:r>
+          <m:r>
+            <m:t>)</m:t>
+          </m:r>
+        </m:oMath>
+      </m:oMathPara>
+    </w:p>
+    <w:p>
+      <w:pPr>
+        <w:pStyle w:val="FirstParagraph"/>
+      </w:pPr>
+      <w:r>
+        <w:t xml:space="preserve">Using this model, we can interpret the coefficient to mean that a 1% higher median housing value in a zip code with increase the predicted price of a medium soda by 0.121%.</w:t>
+      </w:r>
+    </w:p>
+    <w:p>
+      <w:pPr>
+        <w:pStyle w:val="BodyText"/>
+      </w:pPr>
+      <w:r>
+        <w:t xml:space="preserve">For the two-sided p-value at</w:t>
+      </w:r>
+      <w:r>
+        <w:t xml:space="preserve"> </w:t>
+      </w:r>
+      <m:oMath>
+        <m:sSub>
+          <m:e>
+            <m:r>
+              <m:t>H</m:t>
+            </m:r>
+          </m:e>
+          <m:sub>
+            <m:r>
+              <m:t>0</m:t>
+            </m:r>
+          </m:sub>
+        </m:sSub>
+        <m:r>
+          <m:t>:</m:t>
+        </m:r>
+        <m:sSub>
+          <m:e>
+            <m:r>
+              <m:t>β</m:t>
+            </m:r>
+          </m:e>
+          <m:sub>
+            <m:r>
+              <m:t>l</m:t>
+            </m:r>
+            <m:r>
+              <m:t>o</m:t>
+            </m:r>
+            <m:r>
+              <m:t>g</m:t>
+            </m:r>
+            <m:r>
+              <m:t>(</m:t>
+            </m:r>
+            <m:r>
+              <m:t>h</m:t>
+            </m:r>
+            <m:r>
+              <m:t>s</m:t>
+            </m:r>
+            <m:r>
+              <m:t>e</m:t>
+            </m:r>
+            <m:r>
+              <m:t>v</m:t>
+            </m:r>
+            <m:r>
+              <m:t>a</m:t>
+            </m:r>
+            <m:r>
+              <m:t>l</m:t>
+            </m:r>
+            <m:r>
+              <m:t>)</m:t>
+            </m:r>
+          </m:sub>
+        </m:sSub>
+        <m:r>
+          <m:t>=</m:t>
+        </m:r>
+        <m:r>
+          <m:t>0</m:t>
+        </m:r>
+      </m:oMath>
+      <w:r>
+        <w:t xml:space="preserve"> </w:t>
+      </w:r>
+      <w:r>
+        <w:t xml:space="preserve">we have a low p-value, less than</w:t>
+      </w:r>
     </w:p>
     <w:sectPr/>
   </w:body>

</xml_diff>